<commit_message>
add thay doi so do by linh
</commit_message>
<xml_diff>
--- a/nhom3_quanlyduancntt.docx
+++ b/nhom3_quanlyduancntt.docx
@@ -744,6 +744,15 @@
     </w:p>
     <w:sdt>
       <w:sdtPr>
+        <w:rPr>
+          <w:rFonts w:asciiTheme="minorHAnsi" w:eastAsiaTheme="minorHAnsi" w:hAnsiTheme="minorHAnsi" w:cstheme="minorBidi"/>
+          <w:b w:val="0"/>
+          <w:bCs w:val="0"/>
+          <w:color w:val="auto"/>
+          <w:sz w:val="22"/>
+          <w:szCs w:val="22"/>
+          <w:lang w:val="vi-VN" w:eastAsia="en-US"/>
+        </w:rPr>
         <w:id w:val="-1907746755"/>
         <w:docPartObj>
           <w:docPartGallery w:val="Table of Contents"/>
@@ -752,12 +761,7 @@
       </w:sdtPr>
       <w:sdtEndPr>
         <w:rPr>
-          <w:rFonts w:asciiTheme="minorHAnsi" w:eastAsiaTheme="minorHAnsi" w:hAnsiTheme="minorHAnsi" w:cstheme="minorBidi"/>
           <w:noProof/>
-          <w:color w:val="auto"/>
-          <w:sz w:val="22"/>
-          <w:szCs w:val="22"/>
-          <w:lang w:val="vi-VN" w:eastAsia="en-US"/>
         </w:rPr>
       </w:sdtEndPr>
       <w:sdtContent>
@@ -2660,7 +2664,16 @@
                 <w:szCs w:val="24"/>
                 <w:lang w:val="en-US"/>
               </w:rPr>
-              <w:t xml:space="preserve"> 30/07/2022</w:t>
+              <w:t xml:space="preserve"> 03/06</w:t>
+            </w:r>
+            <w:r>
+              <w:rPr>
+                <w:rFonts w:asciiTheme="majorHAnsi" w:hAnsiTheme="majorHAnsi" w:cstheme="majorHAnsi"/>
+                <w:sz w:val="24"/>
+                <w:szCs w:val="24"/>
+                <w:lang w:val="en-US"/>
+              </w:rPr>
+              <w:t>/2022</w:t>
             </w:r>
           </w:p>
           <w:p>
@@ -3003,11 +3016,8 @@
               <w:spacing w:line="360" w:lineRule="auto"/>
               <w:rPr>
                 <w:rFonts w:asciiTheme="majorHAnsi" w:hAnsiTheme="majorHAnsi" w:cstheme="majorHAnsi"/>
-                <w:i/>
-                <w:iCs/>
-                <w:sz w:val="24"/>
-                <w:szCs w:val="24"/>
-                <w:lang w:val="en-US"/>
+                <w:sz w:val="24"/>
+                <w:szCs w:val="24"/>
               </w:rPr>
             </w:pPr>
             <w:r>
@@ -5419,6 +5429,1032 @@
               <w:rPr>
                 <w:rFonts w:asciiTheme="majorHAnsi" w:hAnsiTheme="majorHAnsi" w:cstheme="majorHAnsi"/>
                 <w:b/>
+                <w:iCs/>
+                <w:sz w:val="24"/>
+                <w:szCs w:val="24"/>
+                <w:lang w:val="vi"/>
+              </w:rPr>
+            </w:pPr>
+            <w:bookmarkStart w:id="4" w:name="_Toc332021434"/>
+            <w:bookmarkStart w:id="5" w:name="_Toc102029974"/>
+            <w:r>
+              <w:rPr>
+                <w:rFonts w:asciiTheme="majorHAnsi" w:hAnsiTheme="majorHAnsi" w:cstheme="majorHAnsi"/>
+                <w:b/>
+                <w:iCs/>
+                <w:sz w:val="24"/>
+                <w:szCs w:val="24"/>
+                <w:lang w:val="vi"/>
+              </w:rPr>
+              <w:t>Rủi ro</w:t>
+            </w:r>
+            <w:bookmarkEnd w:id="4"/>
+            <w:bookmarkEnd w:id="5"/>
+          </w:p>
+          <w:p>
+            <w:pPr>
+              <w:spacing w:line="360" w:lineRule="auto"/>
+              <w:rPr>
+                <w:rFonts w:asciiTheme="majorHAnsi" w:hAnsiTheme="majorHAnsi" w:cstheme="majorHAnsi"/>
+                <w:iCs/>
+                <w:sz w:val="24"/>
+                <w:szCs w:val="24"/>
+              </w:rPr>
+            </w:pPr>
+            <w:r>
+              <w:rPr>
+                <w:rFonts w:asciiTheme="majorHAnsi" w:hAnsiTheme="majorHAnsi" w:cstheme="majorHAnsi"/>
+                <w:iCs/>
+                <w:sz w:val="24"/>
+                <w:szCs w:val="24"/>
+              </w:rPr>
+              <w:t xml:space="preserve">Các rủi ro sau đây đối với dự án đã được xác định. Người quản lý dự án sẽ xác định và sử dụng các chiến lược giảm thiểu / tránh rủi ro cần thiết khi thích hợp để giảm thiểu khả năng xảy ra những rủi ro này:  </w:t>
+            </w:r>
+          </w:p>
+          <w:p>
+            <w:pPr>
+              <w:numPr>
+                <w:ilvl w:val="0"/>
+                <w:numId w:val="57"/>
+              </w:numPr>
+              <w:spacing w:line="360" w:lineRule="auto"/>
+              <w:rPr>
+                <w:rFonts w:asciiTheme="majorHAnsi" w:hAnsiTheme="majorHAnsi" w:cstheme="majorHAnsi"/>
+                <w:iCs/>
+                <w:sz w:val="24"/>
+                <w:szCs w:val="24"/>
+              </w:rPr>
+            </w:pPr>
+            <w:r>
+              <w:rPr>
+                <w:rFonts w:asciiTheme="majorHAnsi" w:hAnsiTheme="majorHAnsi" w:cstheme="majorHAnsi"/>
+                <w:iCs/>
+                <w:sz w:val="24"/>
+                <w:szCs w:val="24"/>
+              </w:rPr>
+              <w:t>Khả năng gián đoạn hoạt động trong quá trình triển khai giải pháp</w:t>
+            </w:r>
+          </w:p>
+          <w:p>
+            <w:pPr>
+              <w:numPr>
+                <w:ilvl w:val="0"/>
+                <w:numId w:val="57"/>
+              </w:numPr>
+              <w:spacing w:line="360" w:lineRule="auto"/>
+              <w:rPr>
+                <w:rFonts w:asciiTheme="majorHAnsi" w:hAnsiTheme="majorHAnsi" w:cstheme="majorHAnsi"/>
+                <w:iCs/>
+                <w:sz w:val="24"/>
+                <w:szCs w:val="24"/>
+              </w:rPr>
+            </w:pPr>
+            <w:r>
+              <w:rPr>
+                <w:rFonts w:asciiTheme="majorHAnsi" w:hAnsiTheme="majorHAnsi" w:cstheme="majorHAnsi"/>
+                <w:iCs/>
+                <w:sz w:val="24"/>
+                <w:szCs w:val="24"/>
+              </w:rPr>
+              <w:t>Các mối đe dọa bên ngoài vi phạm bảo mật mạng nội bộ thông qua các phương pháp mới</w:t>
+            </w:r>
+          </w:p>
+          <w:p>
+            <w:pPr>
+              <w:numPr>
+                <w:ilvl w:val="0"/>
+                <w:numId w:val="57"/>
+              </w:numPr>
+              <w:spacing w:line="360" w:lineRule="auto"/>
+              <w:rPr>
+                <w:rFonts w:asciiTheme="majorHAnsi" w:hAnsiTheme="majorHAnsi" w:cstheme="majorHAnsi"/>
+                <w:iCs/>
+                <w:sz w:val="24"/>
+                <w:szCs w:val="24"/>
+              </w:rPr>
+            </w:pPr>
+            <w:r>
+              <w:rPr>
+                <w:rFonts w:asciiTheme="majorHAnsi" w:hAnsiTheme="majorHAnsi" w:cstheme="majorHAnsi"/>
+                <w:iCs/>
+                <w:sz w:val="24"/>
+                <w:szCs w:val="24"/>
+                <w:lang w:val="en-US"/>
+              </w:rPr>
+              <w:t>Trong thời gian thực hiện dự án có kì nghỉ lễ 30/4-1/5</w:t>
+            </w:r>
+          </w:p>
+          <w:p>
+            <w:pPr>
+              <w:numPr>
+                <w:ilvl w:val="0"/>
+                <w:numId w:val="57"/>
+              </w:numPr>
+              <w:spacing w:line="360" w:lineRule="auto"/>
+              <w:rPr>
+                <w:rFonts w:asciiTheme="majorHAnsi" w:hAnsiTheme="majorHAnsi" w:cstheme="majorHAnsi"/>
+                <w:iCs/>
+                <w:sz w:val="24"/>
+                <w:szCs w:val="24"/>
+              </w:rPr>
+            </w:pPr>
+            <w:r>
+              <w:rPr>
+                <w:rFonts w:asciiTheme="majorHAnsi" w:hAnsiTheme="majorHAnsi" w:cstheme="majorHAnsi"/>
+                <w:iCs/>
+                <w:sz w:val="24"/>
+                <w:szCs w:val="24"/>
+                <w:lang w:val="en-US"/>
+              </w:rPr>
+              <w:t>Nhân viên dự án chưa nỗ lực trong quá trình thực hiện.</w:t>
+            </w:r>
+          </w:p>
+          <w:p>
+            <w:pPr>
+              <w:spacing w:line="360" w:lineRule="auto"/>
+              <w:rPr>
+                <w:rFonts w:asciiTheme="majorHAnsi" w:hAnsiTheme="majorHAnsi" w:cstheme="majorHAnsi"/>
+                <w:iCs/>
+                <w:sz w:val="24"/>
+                <w:szCs w:val="24"/>
+                <w:lang w:val="en-US"/>
+              </w:rPr>
+            </w:pPr>
+          </w:p>
+          <w:p>
+            <w:pPr>
+              <w:spacing w:line="360" w:lineRule="auto"/>
+              <w:rPr>
+                <w:rFonts w:asciiTheme="majorHAnsi" w:hAnsiTheme="majorHAnsi" w:cstheme="majorHAnsi"/>
+                <w:b/>
+                <w:iCs/>
+                <w:sz w:val="24"/>
+                <w:szCs w:val="24"/>
+                <w:lang w:val="vi"/>
+              </w:rPr>
+            </w:pPr>
+            <w:bookmarkStart w:id="6" w:name="_Toc332021435"/>
+            <w:bookmarkStart w:id="7" w:name="_Toc102029975"/>
+            <w:r>
+              <w:rPr>
+                <w:rFonts w:asciiTheme="majorHAnsi" w:hAnsiTheme="majorHAnsi" w:cstheme="majorHAnsi"/>
+                <w:b/>
+                <w:iCs/>
+                <w:sz w:val="24"/>
+                <w:szCs w:val="24"/>
+                <w:lang w:val="vi"/>
+              </w:rPr>
+              <w:t>Dự án có thể bàn giao</w:t>
+            </w:r>
+            <w:bookmarkEnd w:id="6"/>
+            <w:bookmarkEnd w:id="7"/>
+          </w:p>
+          <w:p>
+            <w:pPr>
+              <w:spacing w:line="360" w:lineRule="auto"/>
+              <w:rPr>
+                <w:rFonts w:asciiTheme="majorHAnsi" w:hAnsiTheme="majorHAnsi" w:cstheme="majorHAnsi"/>
+                <w:iCs/>
+                <w:sz w:val="24"/>
+                <w:szCs w:val="24"/>
+              </w:rPr>
+            </w:pPr>
+            <w:r>
+              <w:rPr>
+                <w:rFonts w:asciiTheme="majorHAnsi" w:hAnsiTheme="majorHAnsi" w:cstheme="majorHAnsi"/>
+                <w:iCs/>
+                <w:sz w:val="24"/>
+                <w:szCs w:val="24"/>
+                <w:lang w:val="en-US"/>
+              </w:rPr>
+              <w:t>S</w:t>
+            </w:r>
+            <w:r>
+              <w:rPr>
+                <w:rFonts w:asciiTheme="majorHAnsi" w:hAnsiTheme="majorHAnsi" w:cstheme="majorHAnsi"/>
+                <w:iCs/>
+                <w:sz w:val="24"/>
+                <w:szCs w:val="24"/>
+              </w:rPr>
+              <w:t>ản phẩm sau phải được đáp ứng khi dự án hoàn thành thành công. Bất kỳ thay đổi nào đối với các sản phẩm này phải được nhà tài trợ dự án chấp thuận.</w:t>
+            </w:r>
+          </w:p>
+          <w:p>
+            <w:pPr>
+              <w:numPr>
+                <w:ilvl w:val="0"/>
+                <w:numId w:val="57"/>
+              </w:numPr>
+              <w:spacing w:line="360" w:lineRule="auto"/>
+              <w:rPr>
+                <w:rFonts w:asciiTheme="majorHAnsi" w:hAnsiTheme="majorHAnsi" w:cstheme="majorHAnsi"/>
+                <w:iCs/>
+                <w:sz w:val="24"/>
+                <w:szCs w:val="24"/>
+              </w:rPr>
+            </w:pPr>
+            <w:r>
+              <w:rPr>
+                <w:rFonts w:asciiTheme="majorHAnsi" w:hAnsiTheme="majorHAnsi" w:cstheme="majorHAnsi"/>
+                <w:iCs/>
+                <w:sz w:val="24"/>
+                <w:szCs w:val="24"/>
+              </w:rPr>
+              <w:t>Giải pháp bảo mật mạng nội bộ được triển khai đầy đủ</w:t>
+            </w:r>
+          </w:p>
+          <w:p>
+            <w:pPr>
+              <w:numPr>
+                <w:ilvl w:val="0"/>
+                <w:numId w:val="57"/>
+              </w:numPr>
+              <w:spacing w:line="360" w:lineRule="auto"/>
+              <w:rPr>
+                <w:rFonts w:asciiTheme="majorHAnsi" w:hAnsiTheme="majorHAnsi" w:cstheme="majorHAnsi"/>
+                <w:iCs/>
+                <w:sz w:val="24"/>
+                <w:szCs w:val="24"/>
+              </w:rPr>
+            </w:pPr>
+            <w:r>
+              <w:rPr>
+                <w:rFonts w:asciiTheme="majorHAnsi" w:hAnsiTheme="majorHAnsi" w:cstheme="majorHAnsi"/>
+                <w:iCs/>
+                <w:sz w:val="24"/>
+                <w:szCs w:val="24"/>
+              </w:rPr>
+              <w:t>Tài liệu kỹ thuật cho giải pháp bảo mật mạng nội bộ</w:t>
+            </w:r>
+          </w:p>
+          <w:p>
+            <w:pPr>
+              <w:numPr>
+                <w:ilvl w:val="0"/>
+                <w:numId w:val="57"/>
+              </w:numPr>
+              <w:spacing w:line="360" w:lineRule="auto"/>
+              <w:rPr>
+                <w:rFonts w:asciiTheme="majorHAnsi" w:hAnsiTheme="majorHAnsi" w:cstheme="majorHAnsi"/>
+                <w:iCs/>
+                <w:sz w:val="24"/>
+                <w:szCs w:val="24"/>
+              </w:rPr>
+            </w:pPr>
+            <w:r>
+              <w:rPr>
+                <w:rFonts w:asciiTheme="majorHAnsi" w:hAnsiTheme="majorHAnsi" w:cstheme="majorHAnsi"/>
+                <w:iCs/>
+                <w:sz w:val="24"/>
+                <w:szCs w:val="24"/>
+              </w:rPr>
+              <w:t>Danh sách khuyến nghị cho các cân nhắc bảo mật trong tương lai</w:t>
+            </w:r>
+          </w:p>
+          <w:p>
+            <w:pPr>
+              <w:spacing w:line="360" w:lineRule="auto"/>
+              <w:rPr>
+                <w:rFonts w:asciiTheme="majorHAnsi" w:hAnsiTheme="majorHAnsi" w:cstheme="majorHAnsi"/>
+                <w:iCs/>
+                <w:sz w:val="24"/>
+                <w:szCs w:val="24"/>
+                <w:lang w:val="vi"/>
+              </w:rPr>
+            </w:pPr>
+          </w:p>
+          <w:p>
+            <w:pPr>
+              <w:spacing w:line="360" w:lineRule="auto"/>
+              <w:rPr>
+                <w:rFonts w:asciiTheme="majorHAnsi" w:hAnsiTheme="majorHAnsi" w:cstheme="majorHAnsi"/>
+                <w:b/>
+                <w:iCs/>
+                <w:sz w:val="24"/>
+                <w:szCs w:val="24"/>
+                <w:lang w:val="vi"/>
+              </w:rPr>
+            </w:pPr>
+            <w:bookmarkStart w:id="8" w:name="_Toc332021436"/>
+            <w:bookmarkStart w:id="9" w:name="_Toc102029976"/>
+            <w:r>
+              <w:rPr>
+                <w:rFonts w:asciiTheme="majorHAnsi" w:hAnsiTheme="majorHAnsi" w:cstheme="majorHAnsi"/>
+                <w:b/>
+                <w:iCs/>
+                <w:sz w:val="24"/>
+                <w:szCs w:val="24"/>
+                <w:lang w:val="vi"/>
+              </w:rPr>
+              <w:t xml:space="preserve">Lịch trình </w:t>
+            </w:r>
+            <w:r>
+              <w:rPr>
+                <w:rFonts w:asciiTheme="majorHAnsi" w:hAnsiTheme="majorHAnsi" w:cstheme="majorHAnsi"/>
+                <w:b/>
+                <w:iCs/>
+                <w:sz w:val="24"/>
+                <w:szCs w:val="24"/>
+                <w:lang w:val="en-US"/>
+              </w:rPr>
+              <w:t>m</w:t>
+            </w:r>
+            <w:r>
+              <w:rPr>
+                <w:rFonts w:asciiTheme="majorHAnsi" w:hAnsiTheme="majorHAnsi" w:cstheme="majorHAnsi"/>
+                <w:b/>
+                <w:iCs/>
+                <w:sz w:val="24"/>
+                <w:szCs w:val="24"/>
+                <w:lang w:val="vi"/>
+              </w:rPr>
+              <w:t xml:space="preserve">ốc </w:t>
+            </w:r>
+            <w:r>
+              <w:rPr>
+                <w:rFonts w:asciiTheme="majorHAnsi" w:hAnsiTheme="majorHAnsi" w:cstheme="majorHAnsi"/>
+                <w:b/>
+                <w:iCs/>
+                <w:sz w:val="24"/>
+                <w:szCs w:val="24"/>
+                <w:lang w:val="en-US"/>
+              </w:rPr>
+              <w:t>t</w:t>
+            </w:r>
+            <w:r>
+              <w:rPr>
+                <w:rFonts w:asciiTheme="majorHAnsi" w:hAnsiTheme="majorHAnsi" w:cstheme="majorHAnsi"/>
+                <w:b/>
+                <w:iCs/>
+                <w:sz w:val="24"/>
+                <w:szCs w:val="24"/>
+                <w:lang w:val="vi"/>
+              </w:rPr>
+              <w:t>óm tắt</w:t>
+            </w:r>
+            <w:bookmarkEnd w:id="8"/>
+            <w:bookmarkEnd w:id="9"/>
+          </w:p>
+          <w:p>
+            <w:pPr>
+              <w:spacing w:line="360" w:lineRule="auto"/>
+              <w:rPr>
+                <w:rFonts w:asciiTheme="majorHAnsi" w:hAnsiTheme="majorHAnsi" w:cstheme="majorHAnsi"/>
+                <w:iCs/>
+                <w:sz w:val="24"/>
+                <w:szCs w:val="24"/>
+                <w:lang w:val="vi"/>
+              </w:rPr>
+            </w:pPr>
+            <w:r>
+              <w:rPr>
+                <w:rFonts w:asciiTheme="majorHAnsi" w:hAnsiTheme="majorHAnsi" w:cstheme="majorHAnsi"/>
+                <w:iCs/>
+                <w:sz w:val="24"/>
+                <w:szCs w:val="24"/>
+                <w:lang w:val="vi"/>
+              </w:rPr>
+              <w:t>Kế hoạch Mốc Tóm tắt của dự án được trình bày dưới đây. Khi các yêu cầu được xác định rõ ràng hơn, lịch trình này có thể được sửa đổi. Mọi thay đổi sẽ được người quản lý dự án thông báo thông qua các cuộc họp về tình trạng dự án.</w:t>
+            </w:r>
+          </w:p>
+          <w:p>
+            <w:pPr>
+              <w:spacing w:line="360" w:lineRule="auto"/>
+              <w:rPr>
+                <w:rFonts w:asciiTheme="majorHAnsi" w:hAnsiTheme="majorHAnsi" w:cstheme="majorHAnsi"/>
+                <w:iCs/>
+                <w:sz w:val="24"/>
+                <w:szCs w:val="24"/>
+                <w:lang w:val="vi"/>
+              </w:rPr>
+            </w:pPr>
+          </w:p>
+          <w:tbl>
+            <w:tblPr>
+              <w:tblW w:w="0" w:type="auto"/>
+              <w:tblInd w:w="558" w:type="dxa"/>
+              <w:tblBorders>
+                <w:top w:val="single" w:sz="6" w:space="0" w:color="auto"/>
+                <w:left w:val="single" w:sz="6" w:space="0" w:color="auto"/>
+                <w:bottom w:val="single" w:sz="6" w:space="0" w:color="auto"/>
+                <w:right w:val="single" w:sz="6" w:space="0" w:color="auto"/>
+                <w:insideH w:val="single" w:sz="6" w:space="0" w:color="auto"/>
+                <w:insideV w:val="single" w:sz="6" w:space="0" w:color="auto"/>
+              </w:tblBorders>
+              <w:tblLook w:val="0000" w:firstRow="0" w:lastRow="0" w:firstColumn="0" w:lastColumn="0" w:noHBand="0" w:noVBand="0"/>
+            </w:tblPr>
+            <w:tblGrid>
+              <w:gridCol w:w="6120"/>
+              <w:gridCol w:w="2070"/>
+            </w:tblGrid>
+            <w:tr>
+              <w:trPr>
+                <w:cantSplit/>
+              </w:trPr>
+              <w:tc>
+                <w:tcPr>
+                  <w:tcW w:w="8190" w:type="dxa"/>
+                  <w:gridSpan w:val="2"/>
+                  <w:tcBorders>
+                    <w:bottom w:val="nil"/>
+                  </w:tcBorders>
+                  <w:shd w:val="clear" w:color="auto" w:fill="C0C0C0"/>
+                </w:tcPr>
+                <w:p>
+                  <w:pPr>
+                    <w:spacing w:after="0" w:line="360" w:lineRule="auto"/>
+                    <w:rPr>
+                      <w:rFonts w:asciiTheme="majorHAnsi" w:hAnsiTheme="majorHAnsi" w:cstheme="majorHAnsi"/>
+                      <w:b/>
+                      <w:iCs/>
+                      <w:sz w:val="24"/>
+                      <w:szCs w:val="24"/>
+                      <w:lang w:val="vi"/>
+                    </w:rPr>
+                  </w:pPr>
+                  <w:r>
+                    <w:rPr>
+                      <w:rFonts w:asciiTheme="majorHAnsi" w:hAnsiTheme="majorHAnsi" w:cstheme="majorHAnsi"/>
+                      <w:b/>
+                      <w:iCs/>
+                      <w:sz w:val="24"/>
+                      <w:szCs w:val="24"/>
+                      <w:lang w:val="vi"/>
+                    </w:rPr>
+                    <w:t>Tóm tắt Lịch trình Mốc - Liệt kê các mốc quan trọng của dự án liên quan đến việc bắt đầu dự án.</w:t>
+                  </w:r>
+                </w:p>
+              </w:tc>
+            </w:tr>
+            <w:tr>
+              <w:tc>
+                <w:tcPr>
+                  <w:tcW w:w="6120" w:type="dxa"/>
+                  <w:shd w:val="pct5" w:color="auto" w:fill="FFFFFF"/>
+                </w:tcPr>
+                <w:p>
+                  <w:pPr>
+                    <w:spacing w:after="0" w:line="360" w:lineRule="auto"/>
+                    <w:rPr>
+                      <w:rFonts w:asciiTheme="majorHAnsi" w:hAnsiTheme="majorHAnsi" w:cstheme="majorHAnsi"/>
+                      <w:b/>
+                      <w:iCs/>
+                      <w:sz w:val="24"/>
+                      <w:szCs w:val="24"/>
+                      <w:lang w:val="vi"/>
+                    </w:rPr>
+                  </w:pPr>
+                  <w:r>
+                    <w:rPr>
+                      <w:rFonts w:asciiTheme="majorHAnsi" w:hAnsiTheme="majorHAnsi" w:cstheme="majorHAnsi"/>
+                      <w:b/>
+                      <w:iCs/>
+                      <w:sz w:val="24"/>
+                      <w:szCs w:val="24"/>
+                      <w:lang w:val="vi"/>
+                    </w:rPr>
+                    <w:t>Mốc dự án</w:t>
+                  </w:r>
+                </w:p>
+              </w:tc>
+              <w:tc>
+                <w:tcPr>
+                  <w:tcW w:w="2070" w:type="dxa"/>
+                  <w:shd w:val="pct5" w:color="auto" w:fill="FFFFFF"/>
+                </w:tcPr>
+                <w:p>
+                  <w:pPr>
+                    <w:spacing w:after="0" w:line="360" w:lineRule="auto"/>
+                    <w:rPr>
+                      <w:rFonts w:asciiTheme="majorHAnsi" w:hAnsiTheme="majorHAnsi" w:cstheme="majorHAnsi"/>
+                      <w:b/>
+                      <w:iCs/>
+                      <w:sz w:val="24"/>
+                      <w:szCs w:val="24"/>
+                      <w:lang w:val="vi"/>
+                    </w:rPr>
+                  </w:pPr>
+                  <w:r>
+                    <w:rPr>
+                      <w:rFonts w:asciiTheme="majorHAnsi" w:hAnsiTheme="majorHAnsi" w:cstheme="majorHAnsi"/>
+                      <w:b/>
+                      <w:iCs/>
+                      <w:sz w:val="24"/>
+                      <w:szCs w:val="24"/>
+                      <w:lang w:val="vi"/>
+                    </w:rPr>
+                    <w:t>Ngày mục tiêu (mm / dd / yyyy )</w:t>
+                  </w:r>
+                </w:p>
+              </w:tc>
+            </w:tr>
+            <w:tr>
+              <w:tc>
+                <w:tcPr>
+                  <w:tcW w:w="6120" w:type="dxa"/>
+                  <w:tcBorders>
+                    <w:bottom w:val="dotted" w:sz="4" w:space="0" w:color="auto"/>
+                  </w:tcBorders>
+                </w:tcPr>
+                <w:p>
+                  <w:pPr>
+                    <w:numPr>
+                      <w:ilvl w:val="0"/>
+                      <w:numId w:val="58"/>
+                    </w:numPr>
+                    <w:spacing w:after="0" w:line="360" w:lineRule="auto"/>
+                    <w:rPr>
+                      <w:rFonts w:asciiTheme="majorHAnsi" w:hAnsiTheme="majorHAnsi" w:cstheme="majorHAnsi"/>
+                      <w:iCs/>
+                      <w:sz w:val="24"/>
+                      <w:szCs w:val="24"/>
+                      <w:lang w:val="vi"/>
+                    </w:rPr>
+                  </w:pPr>
+                  <w:r>
+                    <w:rPr>
+                      <w:rFonts w:asciiTheme="majorHAnsi" w:hAnsiTheme="majorHAnsi" w:cstheme="majorHAnsi"/>
+                      <w:iCs/>
+                      <w:sz w:val="24"/>
+                      <w:szCs w:val="24"/>
+                      <w:lang w:val="vi"/>
+                    </w:rPr>
+                    <w:t xml:space="preserve"> Bắt đầu dự án</w:t>
+                  </w:r>
+                </w:p>
+              </w:tc>
+              <w:tc>
+                <w:tcPr>
+                  <w:tcW w:w="2070" w:type="dxa"/>
+                  <w:tcBorders>
+                    <w:bottom w:val="dotted" w:sz="4" w:space="0" w:color="auto"/>
+                  </w:tcBorders>
+                </w:tcPr>
+                <w:p>
+                  <w:pPr>
+                    <w:spacing w:after="0" w:line="360" w:lineRule="auto"/>
+                    <w:rPr>
+                      <w:rFonts w:asciiTheme="majorHAnsi" w:hAnsiTheme="majorHAnsi" w:cstheme="majorHAnsi"/>
+                      <w:iCs/>
+                      <w:sz w:val="24"/>
+                      <w:szCs w:val="24"/>
+                      <w:lang w:val="vi"/>
+                    </w:rPr>
+                  </w:pPr>
+                  <w:r>
+                    <w:rPr>
+                      <w:rFonts w:asciiTheme="majorHAnsi" w:hAnsiTheme="majorHAnsi" w:cstheme="majorHAnsi"/>
+                      <w:iCs/>
+                      <w:sz w:val="24"/>
+                      <w:szCs w:val="24"/>
+                      <w:lang w:val="vi"/>
+                    </w:rPr>
+                    <w:t>21/04/2022</w:t>
+                  </w:r>
+                </w:p>
+              </w:tc>
+            </w:tr>
+            <w:tr>
+              <w:tc>
+                <w:tcPr>
+                  <w:tcW w:w="6120" w:type="dxa"/>
+                  <w:tcBorders>
+                    <w:top w:val="dotted" w:sz="4" w:space="0" w:color="auto"/>
+                    <w:bottom w:val="dotted" w:sz="4" w:space="0" w:color="auto"/>
+                  </w:tcBorders>
+                </w:tcPr>
+                <w:p>
+                  <w:pPr>
+                    <w:numPr>
+                      <w:ilvl w:val="0"/>
+                      <w:numId w:val="59"/>
+                    </w:numPr>
+                    <w:spacing w:after="0" w:line="360" w:lineRule="auto"/>
+                    <w:rPr>
+                      <w:rFonts w:asciiTheme="majorHAnsi" w:hAnsiTheme="majorHAnsi" w:cstheme="majorHAnsi"/>
+                      <w:iCs/>
+                      <w:sz w:val="24"/>
+                      <w:szCs w:val="24"/>
+                      <w:lang w:val="vi"/>
+                    </w:rPr>
+                  </w:pPr>
+                  <w:r>
+                    <w:rPr>
+                      <w:rFonts w:asciiTheme="majorHAnsi" w:hAnsiTheme="majorHAnsi" w:cstheme="majorHAnsi"/>
+                      <w:iCs/>
+                      <w:sz w:val="24"/>
+                      <w:szCs w:val="24"/>
+                      <w:lang w:val="vi"/>
+                    </w:rPr>
+                    <w:t xml:space="preserve"> Thiết kế giải pháp hoàn chỉnh</w:t>
+                  </w:r>
+                </w:p>
+              </w:tc>
+              <w:tc>
+                <w:tcPr>
+                  <w:tcW w:w="2070" w:type="dxa"/>
+                  <w:tcBorders>
+                    <w:top w:val="dotted" w:sz="4" w:space="0" w:color="auto"/>
+                    <w:bottom w:val="dotted" w:sz="4" w:space="0" w:color="auto"/>
+                  </w:tcBorders>
+                </w:tcPr>
+                <w:p>
+                  <w:pPr>
+                    <w:spacing w:after="0" w:line="360" w:lineRule="auto"/>
+                    <w:rPr>
+                      <w:rFonts w:asciiTheme="majorHAnsi" w:hAnsiTheme="majorHAnsi" w:cstheme="majorHAnsi"/>
+                      <w:iCs/>
+                      <w:sz w:val="24"/>
+                      <w:szCs w:val="24"/>
+                      <w:lang w:val="vi"/>
+                    </w:rPr>
+                  </w:pPr>
+                  <w:r>
+                    <w:rPr>
+                      <w:rFonts w:asciiTheme="majorHAnsi" w:hAnsiTheme="majorHAnsi" w:cstheme="majorHAnsi"/>
+                      <w:iCs/>
+                      <w:sz w:val="24"/>
+                      <w:szCs w:val="24"/>
+                      <w:lang w:val="vi"/>
+                    </w:rPr>
+                    <w:t>28/04/2022</w:t>
+                  </w:r>
+                </w:p>
+              </w:tc>
+            </w:tr>
+            <w:tr>
+              <w:tc>
+                <w:tcPr>
+                  <w:tcW w:w="6120" w:type="dxa"/>
+                  <w:tcBorders>
+                    <w:top w:val="dotted" w:sz="4" w:space="0" w:color="auto"/>
+                    <w:bottom w:val="dotted" w:sz="4" w:space="0" w:color="auto"/>
+                  </w:tcBorders>
+                </w:tcPr>
+                <w:p>
+                  <w:pPr>
+                    <w:numPr>
+                      <w:ilvl w:val="0"/>
+                      <w:numId w:val="58"/>
+                    </w:numPr>
+                    <w:spacing w:after="0" w:line="360" w:lineRule="auto"/>
+                    <w:rPr>
+                      <w:rFonts w:asciiTheme="majorHAnsi" w:hAnsiTheme="majorHAnsi" w:cstheme="majorHAnsi"/>
+                      <w:iCs/>
+                      <w:sz w:val="24"/>
+                      <w:szCs w:val="24"/>
+                      <w:lang w:val="vi"/>
+                    </w:rPr>
+                  </w:pPr>
+                  <w:r>
+                    <w:rPr>
+                      <w:rFonts w:asciiTheme="majorHAnsi" w:hAnsiTheme="majorHAnsi" w:cstheme="majorHAnsi"/>
+                      <w:iCs/>
+                      <w:sz w:val="24"/>
+                      <w:szCs w:val="24"/>
+                      <w:lang w:val="vi"/>
+                    </w:rPr>
+                    <w:t xml:space="preserve"> Mua phần cứng và phần mềm</w:t>
+                  </w:r>
+                </w:p>
+              </w:tc>
+              <w:tc>
+                <w:tcPr>
+                  <w:tcW w:w="2070" w:type="dxa"/>
+                  <w:tcBorders>
+                    <w:top w:val="dotted" w:sz="4" w:space="0" w:color="auto"/>
+                    <w:bottom w:val="dotted" w:sz="4" w:space="0" w:color="auto"/>
+                  </w:tcBorders>
+                </w:tcPr>
+                <w:p>
+                  <w:pPr>
+                    <w:spacing w:after="0" w:line="360" w:lineRule="auto"/>
+                    <w:rPr>
+                      <w:rFonts w:asciiTheme="majorHAnsi" w:hAnsiTheme="majorHAnsi" w:cstheme="majorHAnsi"/>
+                      <w:iCs/>
+                      <w:sz w:val="24"/>
+                      <w:szCs w:val="24"/>
+                      <w:lang w:val="vi"/>
+                    </w:rPr>
+                  </w:pPr>
+                  <w:r>
+                    <w:rPr>
+                      <w:rFonts w:asciiTheme="majorHAnsi" w:hAnsiTheme="majorHAnsi" w:cstheme="majorHAnsi"/>
+                      <w:iCs/>
+                      <w:sz w:val="24"/>
+                      <w:szCs w:val="24"/>
+                      <w:lang w:val="vi"/>
+                    </w:rPr>
+                    <w:t>5/05/2022</w:t>
+                  </w:r>
+                </w:p>
+              </w:tc>
+            </w:tr>
+            <w:tr>
+              <w:tc>
+                <w:tcPr>
+                  <w:tcW w:w="6120" w:type="dxa"/>
+                  <w:tcBorders>
+                    <w:top w:val="dotted" w:sz="4" w:space="0" w:color="auto"/>
+                    <w:bottom w:val="dotted" w:sz="4" w:space="0" w:color="auto"/>
+                  </w:tcBorders>
+                </w:tcPr>
+                <w:p>
+                  <w:pPr>
+                    <w:numPr>
+                      <w:ilvl w:val="0"/>
+                      <w:numId w:val="58"/>
+                    </w:numPr>
+                    <w:spacing w:after="0" w:line="360" w:lineRule="auto"/>
+                    <w:rPr>
+                      <w:rFonts w:asciiTheme="majorHAnsi" w:hAnsiTheme="majorHAnsi" w:cstheme="majorHAnsi"/>
+                      <w:iCs/>
+                      <w:sz w:val="24"/>
+                      <w:szCs w:val="24"/>
+                      <w:lang w:val="vi"/>
+                    </w:rPr>
+                  </w:pPr>
+                  <w:r>
+                    <w:rPr>
+                      <w:rFonts w:asciiTheme="majorHAnsi" w:hAnsiTheme="majorHAnsi" w:cstheme="majorHAnsi"/>
+                      <w:iCs/>
+                      <w:sz w:val="24"/>
+                      <w:szCs w:val="24"/>
+                      <w:lang w:val="vi"/>
+                    </w:rPr>
+                    <w:t>Mô phỏng giải pháp hoàn chỉnh với phần cứng / phần mềm mới</w:t>
+                  </w:r>
+                </w:p>
+              </w:tc>
+              <w:tc>
+                <w:tcPr>
+                  <w:tcW w:w="2070" w:type="dxa"/>
+                  <w:tcBorders>
+                    <w:top w:val="dotted" w:sz="4" w:space="0" w:color="auto"/>
+                    <w:bottom w:val="dotted" w:sz="4" w:space="0" w:color="auto"/>
+                  </w:tcBorders>
+                </w:tcPr>
+                <w:p>
+                  <w:pPr>
+                    <w:spacing w:after="0" w:line="360" w:lineRule="auto"/>
+                    <w:rPr>
+                      <w:rFonts w:asciiTheme="majorHAnsi" w:hAnsiTheme="majorHAnsi" w:cstheme="majorHAnsi"/>
+                      <w:iCs/>
+                      <w:sz w:val="24"/>
+                      <w:szCs w:val="24"/>
+                      <w:lang w:val="vi"/>
+                    </w:rPr>
+                  </w:pPr>
+                  <w:r>
+                    <w:rPr>
+                      <w:rFonts w:asciiTheme="majorHAnsi" w:hAnsiTheme="majorHAnsi" w:cstheme="majorHAnsi"/>
+                      <w:iCs/>
+                      <w:sz w:val="24"/>
+                      <w:szCs w:val="24"/>
+                      <w:lang w:val="en-US"/>
+                    </w:rPr>
+                    <w:t>07-</w:t>
+                  </w:r>
+                  <w:r>
+                    <w:rPr>
+                      <w:rFonts w:asciiTheme="majorHAnsi" w:hAnsiTheme="majorHAnsi" w:cstheme="majorHAnsi"/>
+                      <w:iCs/>
+                      <w:sz w:val="24"/>
+                      <w:szCs w:val="24"/>
+                      <w:lang w:val="vi"/>
+                    </w:rPr>
+                    <w:t>12/05/2022</w:t>
+                  </w:r>
+                </w:p>
+              </w:tc>
+            </w:tr>
+            <w:tr>
+              <w:tc>
+                <w:tcPr>
+                  <w:tcW w:w="6120" w:type="dxa"/>
+                  <w:tcBorders>
+                    <w:top w:val="dotted" w:sz="4" w:space="0" w:color="auto"/>
+                    <w:bottom w:val="dotted" w:sz="4" w:space="0" w:color="auto"/>
+                  </w:tcBorders>
+                </w:tcPr>
+                <w:p>
+                  <w:pPr>
+                    <w:numPr>
+                      <w:ilvl w:val="0"/>
+                      <w:numId w:val="58"/>
+                    </w:numPr>
+                    <w:spacing w:after="0" w:line="360" w:lineRule="auto"/>
+                    <w:rPr>
+                      <w:rFonts w:asciiTheme="majorHAnsi" w:hAnsiTheme="majorHAnsi" w:cstheme="majorHAnsi"/>
+                      <w:iCs/>
+                      <w:sz w:val="24"/>
+                      <w:szCs w:val="24"/>
+                      <w:lang w:val="vi"/>
+                    </w:rPr>
+                  </w:pPr>
+                  <w:r>
+                    <w:rPr>
+                      <w:rFonts w:asciiTheme="majorHAnsi" w:hAnsiTheme="majorHAnsi" w:cstheme="majorHAnsi"/>
+                      <w:iCs/>
+                      <w:sz w:val="24"/>
+                      <w:szCs w:val="24"/>
+                      <w:lang w:val="vi"/>
+                    </w:rPr>
+                    <w:t>Mô phỏng và thử nghiệm giải pháp hoàn chỉnh</w:t>
+                  </w:r>
+                </w:p>
+              </w:tc>
+              <w:tc>
+                <w:tcPr>
+                  <w:tcW w:w="2070" w:type="dxa"/>
+                  <w:tcBorders>
+                    <w:top w:val="dotted" w:sz="4" w:space="0" w:color="auto"/>
+                    <w:bottom w:val="dotted" w:sz="4" w:space="0" w:color="auto"/>
+                  </w:tcBorders>
+                </w:tcPr>
+                <w:p>
+                  <w:pPr>
+                    <w:spacing w:after="0" w:line="360" w:lineRule="auto"/>
+                    <w:rPr>
+                      <w:rFonts w:asciiTheme="majorHAnsi" w:hAnsiTheme="majorHAnsi" w:cstheme="majorHAnsi"/>
+                      <w:iCs/>
+                      <w:sz w:val="24"/>
+                      <w:szCs w:val="24"/>
+                      <w:lang w:val="vi"/>
+                    </w:rPr>
+                  </w:pPr>
+                  <w:r>
+                    <w:rPr>
+                      <w:rFonts w:asciiTheme="majorHAnsi" w:hAnsiTheme="majorHAnsi" w:cstheme="majorHAnsi"/>
+                      <w:iCs/>
+                      <w:sz w:val="24"/>
+                      <w:szCs w:val="24"/>
+                      <w:lang w:val="en-US"/>
+                    </w:rPr>
+                    <w:t>13-</w:t>
+                  </w:r>
+                  <w:r>
+                    <w:rPr>
+                      <w:rFonts w:asciiTheme="majorHAnsi" w:hAnsiTheme="majorHAnsi" w:cstheme="majorHAnsi"/>
+                      <w:iCs/>
+                      <w:sz w:val="24"/>
+                      <w:szCs w:val="24"/>
+                      <w:lang w:val="vi"/>
+                    </w:rPr>
+                    <w:t>19/05/2022</w:t>
+                  </w:r>
+                </w:p>
+              </w:tc>
+            </w:tr>
+            <w:tr>
+              <w:tc>
+                <w:tcPr>
+                  <w:tcW w:w="6120" w:type="dxa"/>
+                  <w:tcBorders>
+                    <w:top w:val="dotted" w:sz="4" w:space="0" w:color="auto"/>
+                  </w:tcBorders>
+                </w:tcPr>
+                <w:p>
+                  <w:pPr>
+                    <w:numPr>
+                      <w:ilvl w:val="0"/>
+                      <w:numId w:val="58"/>
+                    </w:numPr>
+                    <w:spacing w:after="0" w:line="360" w:lineRule="auto"/>
+                    <w:rPr>
+                      <w:rFonts w:asciiTheme="majorHAnsi" w:hAnsiTheme="majorHAnsi" w:cstheme="majorHAnsi"/>
+                      <w:iCs/>
+                      <w:sz w:val="24"/>
+                      <w:szCs w:val="24"/>
+                      <w:lang w:val="vi"/>
+                    </w:rPr>
+                  </w:pPr>
+                  <w:r>
+                    <w:rPr>
+                      <w:rFonts w:asciiTheme="majorHAnsi" w:hAnsiTheme="majorHAnsi" w:cstheme="majorHAnsi"/>
+                      <w:iCs/>
+                      <w:sz w:val="24"/>
+                      <w:szCs w:val="24"/>
+                      <w:lang w:val="vi"/>
+                    </w:rPr>
+                    <w:t>Giải pháp triển khai</w:t>
+                  </w:r>
+                </w:p>
+              </w:tc>
+              <w:tc>
+                <w:tcPr>
+                  <w:tcW w:w="2070" w:type="dxa"/>
+                  <w:tcBorders>
+                    <w:top w:val="dotted" w:sz="4" w:space="0" w:color="auto"/>
+                  </w:tcBorders>
+                </w:tcPr>
+                <w:p>
+                  <w:pPr>
+                    <w:spacing w:after="0" w:line="360" w:lineRule="auto"/>
+                    <w:rPr>
+                      <w:rFonts w:asciiTheme="majorHAnsi" w:hAnsiTheme="majorHAnsi" w:cstheme="majorHAnsi"/>
+                      <w:iCs/>
+                      <w:sz w:val="24"/>
+                      <w:szCs w:val="24"/>
+                      <w:lang w:val="vi"/>
+                    </w:rPr>
+                  </w:pPr>
+                  <w:r>
+                    <w:rPr>
+                      <w:rFonts w:asciiTheme="majorHAnsi" w:hAnsiTheme="majorHAnsi" w:cstheme="majorHAnsi"/>
+                      <w:iCs/>
+                      <w:sz w:val="24"/>
+                      <w:szCs w:val="24"/>
+                      <w:lang w:val="vi"/>
+                    </w:rPr>
+                    <w:t>26/05/2022</w:t>
+                  </w:r>
+                </w:p>
+              </w:tc>
+            </w:tr>
+            <w:tr>
+              <w:tc>
+                <w:tcPr>
+                  <w:tcW w:w="6120" w:type="dxa"/>
+                  <w:tcBorders>
+                    <w:top w:val="dotted" w:sz="4" w:space="0" w:color="auto"/>
+                  </w:tcBorders>
+                </w:tcPr>
+                <w:p>
+                  <w:pPr>
+                    <w:numPr>
+                      <w:ilvl w:val="0"/>
+                      <w:numId w:val="58"/>
+                    </w:numPr>
+                    <w:spacing w:after="0" w:line="360" w:lineRule="auto"/>
+                    <w:rPr>
+                      <w:rFonts w:asciiTheme="majorHAnsi" w:hAnsiTheme="majorHAnsi" w:cstheme="majorHAnsi"/>
+                      <w:iCs/>
+                      <w:sz w:val="24"/>
+                      <w:szCs w:val="24"/>
+                      <w:lang w:val="vi"/>
+                    </w:rPr>
+                  </w:pPr>
+                  <w:r>
+                    <w:rPr>
+                      <w:rFonts w:asciiTheme="majorHAnsi" w:hAnsiTheme="majorHAnsi" w:cstheme="majorHAnsi"/>
+                      <w:iCs/>
+                      <w:sz w:val="24"/>
+                      <w:szCs w:val="24"/>
+                      <w:lang w:val="vi"/>
+                    </w:rPr>
+                    <w:t>Hoàn thành dự án</w:t>
+                  </w:r>
+                </w:p>
+              </w:tc>
+              <w:tc>
+                <w:tcPr>
+                  <w:tcW w:w="2070" w:type="dxa"/>
+                  <w:tcBorders>
+                    <w:top w:val="dotted" w:sz="4" w:space="0" w:color="auto"/>
+                  </w:tcBorders>
+                </w:tcPr>
+                <w:p>
+                  <w:pPr>
+                    <w:spacing w:after="0" w:line="360" w:lineRule="auto"/>
+                    <w:rPr>
+                      <w:rFonts w:asciiTheme="majorHAnsi" w:hAnsiTheme="majorHAnsi" w:cstheme="majorHAnsi"/>
+                      <w:iCs/>
+                      <w:sz w:val="24"/>
+                      <w:szCs w:val="24"/>
+                      <w:lang w:val="vi"/>
+                    </w:rPr>
+                  </w:pPr>
+                  <w:r>
+                    <w:rPr>
+                      <w:rFonts w:asciiTheme="majorHAnsi" w:hAnsiTheme="majorHAnsi" w:cstheme="majorHAnsi"/>
+                      <w:iCs/>
+                      <w:sz w:val="24"/>
+                      <w:szCs w:val="24"/>
+                      <w:lang w:val="vi"/>
+                    </w:rPr>
+                    <w:t>3/06/2022</w:t>
+                  </w:r>
+                </w:p>
+              </w:tc>
+            </w:tr>
+          </w:tbl>
+          <w:p>
+            <w:pPr>
+              <w:spacing w:line="360" w:lineRule="auto"/>
+              <w:rPr>
+                <w:rFonts w:asciiTheme="majorHAnsi" w:hAnsiTheme="majorHAnsi" w:cstheme="majorHAnsi"/>
+                <w:sz w:val="24"/>
+                <w:szCs w:val="24"/>
+              </w:rPr>
+            </w:pPr>
+          </w:p>
+          <w:p>
+            <w:pPr>
+              <w:spacing w:line="360" w:lineRule="auto"/>
+              <w:rPr>
+                <w:rFonts w:asciiTheme="majorHAnsi" w:hAnsiTheme="majorHAnsi" w:cstheme="majorHAnsi"/>
+                <w:b/>
                 <w:bCs/>
                 <w:sz w:val="24"/>
                 <w:szCs w:val="24"/>
@@ -5849,6 +6885,7 @@
                 <w:sz w:val="24"/>
                 <w:szCs w:val="24"/>
               </w:rPr>
+              <w:lastRenderedPageBreak/>
               <w:sym w:font="Symbol" w:char="F0B7"/>
             </w:r>
             <w:r>
@@ -5875,7 +6912,6 @@
                 <w:sz w:val="24"/>
                 <w:szCs w:val="24"/>
               </w:rPr>
-              <w:lastRenderedPageBreak/>
               <w:t>Dự án khá là nhỏ nên mức độ sai số ước lượng khoảng 5% (190.000.000 VND – 210.000.000 VND).</w:t>
             </w:r>
           </w:p>
@@ -6063,13 +7099,196 @@
           </w:p>
           <w:p>
             <w:pPr>
-              <w:rPr>
-                <w:rFonts w:asciiTheme="majorHAnsi" w:hAnsiTheme="majorHAnsi" w:cstheme="majorHAnsi"/>
+              <w:spacing w:line="360" w:lineRule="auto"/>
+              <w:rPr>
+                <w:rFonts w:asciiTheme="majorHAnsi" w:hAnsiTheme="majorHAnsi" w:cstheme="majorHAnsi"/>
+                <w:b/>
                 <w:sz w:val="24"/>
                 <w:szCs w:val="24"/>
                 <w:lang w:val="en-US"/>
               </w:rPr>
             </w:pPr>
+            <w:bookmarkStart w:id="10" w:name="_Toc102029980"/>
+            <w:r>
+              <w:rPr>
+                <w:rFonts w:asciiTheme="majorHAnsi" w:hAnsiTheme="majorHAnsi" w:cstheme="majorHAnsi"/>
+                <w:b/>
+                <w:sz w:val="24"/>
+                <w:szCs w:val="24"/>
+                <w:lang w:val="en-US"/>
+              </w:rPr>
+              <w:t>ỦY QUYỀN</w:t>
+            </w:r>
+            <w:bookmarkEnd w:id="10"/>
+            <w:r>
+              <w:rPr>
+                <w:rFonts w:asciiTheme="majorHAnsi" w:hAnsiTheme="majorHAnsi" w:cstheme="majorHAnsi"/>
+                <w:b/>
+                <w:sz w:val="24"/>
+                <w:szCs w:val="24"/>
+                <w:lang w:val="en-US"/>
+              </w:rPr>
+              <w:tab/>
+            </w:r>
+          </w:p>
+          <w:p>
+            <w:pPr>
+              <w:spacing w:line="360" w:lineRule="auto"/>
+              <w:rPr>
+                <w:rFonts w:asciiTheme="majorHAnsi" w:hAnsiTheme="majorHAnsi" w:cstheme="majorHAnsi"/>
+                <w:sz w:val="24"/>
+                <w:szCs w:val="24"/>
+                <w:lang w:val="en-US"/>
+              </w:rPr>
+            </w:pPr>
+            <w:r>
+              <w:rPr>
+                <w:rFonts w:asciiTheme="majorHAnsi" w:hAnsiTheme="majorHAnsi" w:cstheme="majorHAnsi"/>
+                <w:sz w:val="24"/>
+                <w:szCs w:val="24"/>
+                <w:lang w:val="en-US"/>
+              </w:rPr>
+              <w:t>Được chấp thuận của nhà tài trợ dự án:</w:t>
+            </w:r>
+          </w:p>
+          <w:p>
+            <w:pPr>
+              <w:spacing w:line="360" w:lineRule="auto"/>
+              <w:rPr>
+                <w:rFonts w:asciiTheme="majorHAnsi" w:hAnsiTheme="majorHAnsi" w:cstheme="majorHAnsi"/>
+                <w:sz w:val="24"/>
+                <w:szCs w:val="24"/>
+                <w:lang w:val="vi"/>
+              </w:rPr>
+            </w:pPr>
+            <w:r>
+              <w:rPr>
+                <w:rFonts w:asciiTheme="majorHAnsi" w:hAnsiTheme="majorHAnsi" w:cstheme="majorHAnsi"/>
+                <w:sz w:val="24"/>
+                <w:szCs w:val="24"/>
+                <w:lang w:val="en-US"/>
+              </w:rPr>
+              <w:t>Trần Hồng Diệp</w:t>
+            </w:r>
+            <w:r>
+              <w:rPr>
+                <w:rFonts w:asciiTheme="majorHAnsi" w:hAnsiTheme="majorHAnsi" w:cstheme="majorHAnsi"/>
+                <w:sz w:val="24"/>
+                <w:szCs w:val="24"/>
+                <w:lang w:val="vi"/>
+              </w:rPr>
+              <w:tab/>
+            </w:r>
+            <w:r>
+              <w:rPr>
+                <w:rFonts w:asciiTheme="majorHAnsi" w:hAnsiTheme="majorHAnsi" w:cstheme="majorHAnsi"/>
+                <w:sz w:val="24"/>
+                <w:szCs w:val="24"/>
+                <w:lang w:val="en-US"/>
+              </w:rPr>
+              <w:t xml:space="preserve">     </w:t>
+            </w:r>
+            <w:r>
+              <w:rPr>
+                <w:rFonts w:asciiTheme="majorHAnsi" w:hAnsiTheme="majorHAnsi" w:cstheme="majorHAnsi"/>
+                <w:sz w:val="24"/>
+                <w:szCs w:val="24"/>
+                <w:lang w:val="en-US"/>
+              </w:rPr>
+              <w:t>Ngày</w:t>
+            </w:r>
+            <w:r>
+              <w:rPr>
+                <w:rFonts w:asciiTheme="majorHAnsi" w:hAnsiTheme="majorHAnsi" w:cstheme="majorHAnsi"/>
+                <w:sz w:val="24"/>
+                <w:szCs w:val="24"/>
+                <w:lang w:val="vi"/>
+              </w:rPr>
+              <w:t>:</w:t>
+            </w:r>
+            <w:r>
+              <w:rPr>
+                <w:rFonts w:asciiTheme="majorHAnsi" w:hAnsiTheme="majorHAnsi" w:cstheme="majorHAnsi"/>
+                <w:sz w:val="24"/>
+                <w:szCs w:val="24"/>
+                <w:lang w:val="en-US"/>
+              </w:rPr>
+              <w:t>28</w:t>
+            </w:r>
+            <w:r>
+              <w:rPr>
+                <w:rFonts w:asciiTheme="majorHAnsi" w:hAnsiTheme="majorHAnsi" w:cstheme="majorHAnsi"/>
+                <w:sz w:val="24"/>
+                <w:szCs w:val="24"/>
+                <w:lang w:val="en-US"/>
+              </w:rPr>
+              <w:t>/</w:t>
+            </w:r>
+            <w:r>
+              <w:rPr>
+                <w:rFonts w:asciiTheme="majorHAnsi" w:hAnsiTheme="majorHAnsi" w:cstheme="majorHAnsi"/>
+                <w:sz w:val="24"/>
+                <w:szCs w:val="24"/>
+                <w:lang w:val="en-US"/>
+              </w:rPr>
+              <w:t>0</w:t>
+            </w:r>
+            <w:r>
+              <w:rPr>
+                <w:rFonts w:asciiTheme="majorHAnsi" w:hAnsiTheme="majorHAnsi" w:cstheme="majorHAnsi"/>
+                <w:sz w:val="24"/>
+                <w:szCs w:val="24"/>
+                <w:lang w:val="en-US"/>
+              </w:rPr>
+              <w:t>4/2022</w:t>
+            </w:r>
+            <w:r>
+              <w:rPr>
+                <w:rFonts w:asciiTheme="majorHAnsi" w:hAnsiTheme="majorHAnsi" w:cstheme="majorHAnsi"/>
+                <w:sz w:val="24"/>
+                <w:szCs w:val="24"/>
+                <w:lang w:val="vi"/>
+              </w:rPr>
+              <w:tab/>
+            </w:r>
+          </w:p>
+          <w:p>
+            <w:pPr>
+              <w:spacing w:line="360" w:lineRule="auto"/>
+              <w:rPr>
+                <w:rFonts w:asciiTheme="majorHAnsi" w:hAnsiTheme="majorHAnsi" w:cstheme="majorHAnsi"/>
+                <w:sz w:val="24"/>
+                <w:szCs w:val="24"/>
+                <w:lang w:val="vi"/>
+              </w:rPr>
+            </w:pPr>
+            <w:r>
+              <w:rPr>
+                <w:rFonts w:asciiTheme="majorHAnsi" w:hAnsiTheme="majorHAnsi" w:cstheme="majorHAnsi"/>
+                <w:sz w:val="24"/>
+                <w:szCs w:val="24"/>
+                <w:lang w:val="vi"/>
+              </w:rPr>
+              <w:t>&lt;</w:t>
+            </w:r>
+            <w:r>
+              <w:rPr>
+                <w:rFonts w:asciiTheme="majorHAnsi" w:hAnsiTheme="majorHAnsi" w:cstheme="majorHAnsi"/>
+                <w:sz w:val="24"/>
+                <w:szCs w:val="24"/>
+                <w:lang w:val="en-US"/>
+              </w:rPr>
+              <w:t>Nhà tài trợ dự án</w:t>
+            </w:r>
+            <w:r>
+              <w:rPr>
+                <w:rFonts w:asciiTheme="majorHAnsi" w:hAnsiTheme="majorHAnsi" w:cstheme="majorHAnsi"/>
+                <w:sz w:val="24"/>
+                <w:szCs w:val="24"/>
+                <w:lang w:val="vi"/>
+              </w:rPr>
+              <w:t>&gt;</w:t>
+            </w:r>
           </w:p>
           <w:p>
             <w:pPr>
@@ -6101,7 +7320,7 @@
           <w:lang w:val="en-US"/>
         </w:rPr>
       </w:pPr>
-      <w:bookmarkStart w:id="4" w:name="_Toc102945870"/>
+      <w:bookmarkStart w:id="11" w:name="_Toc102945870"/>
       <w:r>
         <w:rPr>
           <w:rFonts w:asciiTheme="majorHAnsi" w:hAnsiTheme="majorHAnsi" w:cstheme="majorHAnsi"/>
@@ -6122,7 +7341,7 @@
         </w:rPr>
         <w:t>ơ đồ tổng thể phương án phát triển sản phẩm của dự án</w:t>
       </w:r>
-      <w:bookmarkEnd w:id="4"/>
+      <w:bookmarkEnd w:id="11"/>
     </w:p>
     <w:p>
       <w:pPr>
@@ -6138,6 +7357,7 @@
         <w:rPr>
           <w:rFonts w:asciiTheme="majorHAnsi" w:hAnsiTheme="majorHAnsi" w:cstheme="majorHAnsi"/>
           <w:b/>
+          <w:noProof/>
           <w:sz w:val="28"/>
           <w:szCs w:val="28"/>
           <w:lang w:val="en-US"/>
@@ -6195,7 +7415,7 @@
           <w:lang w:val="en-US"/>
         </w:rPr>
       </w:pPr>
-      <w:bookmarkStart w:id="5" w:name="_Toc102945871"/>
+      <w:bookmarkStart w:id="12" w:name="_Toc102945871"/>
       <w:r>
         <w:rPr>
           <w:rFonts w:asciiTheme="majorHAnsi" w:hAnsiTheme="majorHAnsi" w:cstheme="majorHAnsi"/>
@@ -6215,7 +7435,7 @@
         </w:rPr>
         <w:t>ơ đồ cấu trúc phân rã công việc</w:t>
       </w:r>
-      <w:bookmarkEnd w:id="5"/>
+      <w:bookmarkEnd w:id="12"/>
     </w:p>
     <w:p>
       <w:pPr>
@@ -6227,7 +7447,7 @@
           <w:lang w:val="en-US"/>
         </w:rPr>
       </w:pPr>
-      <w:bookmarkStart w:id="6" w:name="_GoBack"/>
+      <w:bookmarkStart w:id="13" w:name="_GoBack"/>
       <w:r>
         <w:rPr>
           <w:rFonts w:asciiTheme="majorHAnsi" w:hAnsiTheme="majorHAnsi" w:cstheme="majorHAnsi"/>
@@ -6239,10 +7459,10 @@
         </w:rPr>
         <w:lastRenderedPageBreak/>
         <w:drawing>
-          <wp:inline distT="0" distB="0" distL="0" distR="0" wp14:anchorId="60ED4B84" wp14:editId="183DD3C0">
-            <wp:extent cx="5635625" cy="2628900"/>
-            <wp:effectExtent l="0" t="0" r="3175" b="0"/>
-            <wp:docPr id="4" name="Picture 4"/>
+          <wp:inline distT="0" distB="0" distL="0" distR="0" wp14:anchorId="7D8D5183" wp14:editId="3B5844BB">
+            <wp:extent cx="5579745" cy="3175000"/>
+            <wp:effectExtent l="0" t="0" r="1905" b="6350"/>
+            <wp:docPr id="3" name="Picture 3"/>
             <wp:cNvGraphicFramePr>
               <a:graphicFrameLocks xmlns:a="http://schemas.openxmlformats.org/drawingml/2006/main" noChangeAspect="1"/>
             </wp:cNvGraphicFramePr>
@@ -6250,7 +7470,7 @@
               <a:graphicData uri="http://schemas.openxmlformats.org/drawingml/2006/picture">
                 <pic:pic xmlns:pic="http://schemas.openxmlformats.org/drawingml/2006/picture">
                   <pic:nvPicPr>
-                    <pic:cNvPr id="4" name="Untitled Diagram-tongquan (1).jpg"/>
+                    <pic:cNvPr id="3" name="Untitled Diagram-tongquan (2).jpg"/>
                     <pic:cNvPicPr/>
                   </pic:nvPicPr>
                   <pic:blipFill>
@@ -6268,7 +7488,7 @@
                   <pic:spPr>
                     <a:xfrm>
                       <a:off x="0" y="0"/>
-                      <a:ext cx="5644155" cy="2632879"/>
+                      <a:ext cx="5579745" cy="3175000"/>
                     </a:xfrm>
                     <a:prstGeom prst="rect">
                       <a:avLst/>
@@ -6280,7 +7500,7 @@
           </wp:inline>
         </w:drawing>
       </w:r>
-      <w:bookmarkEnd w:id="6"/>
+      <w:bookmarkEnd w:id="13"/>
     </w:p>
     <w:sectPr>
       <w:footerReference w:type="default" r:id="rId18"/>
@@ -6359,7 +7579,7 @@
           <w:rPr>
             <w:noProof/>
           </w:rPr>
-          <w:t>4</w:t>
+          <w:t>10</w:t>
         </w:r>
         <w:r>
           <w:rPr>
@@ -6406,6 +7626,16 @@
 <file path=word/numbering.xml><?xml version="1.0" encoding="utf-8"?>
 <w:numbering xmlns:wpc="http://schemas.microsoft.com/office/word/2010/wordprocessingCanvas" xmlns:cx="http://schemas.microsoft.com/office/drawing/2014/chartex" xmlns:mc="http://schemas.openxmlformats.org/markup-compatibility/2006" xmlns:o="urn:schemas-microsoft-com:office:office" xmlns:r="http://schemas.openxmlformats.org/officeDocument/2006/relationships" xmlns:m="http://schemas.openxmlformats.org/officeDocument/2006/math" xmlns:v="urn:schemas-microsoft-com:vml" xmlns:wp14="http://schemas.microsoft.com/office/word/2010/wordprocessingDrawing" xmlns:wp="http://schemas.openxmlformats.org/drawingml/2006/wordprocessingDrawing" xmlns:w10="urn:schemas-microsoft-com:office:word" xmlns:w="http://schemas.openxmlformats.org/wordprocessingml/2006/main" xmlns:w14="http://schemas.microsoft.com/office/word/2010/wordml" xmlns:w15="http://schemas.microsoft.com/office/word/2012/wordml" xmlns:w16se="http://schemas.microsoft.com/office/word/2015/wordml/symex" xmlns:wpg="http://schemas.microsoft.com/office/word/2010/wordprocessingGroup" xmlns:wpi="http://schemas.microsoft.com/office/word/2010/wordprocessingInk" xmlns:wne="http://schemas.microsoft.com/office/word/2006/wordml" xmlns:wps="http://schemas.microsoft.com/office/word/2010/wordprocessingShape" mc:Ignorable="w14 w15 w16se wp14">
   <w:abstractNum w:abstractNumId="0" w15:restartNumberingAfterBreak="0">
+    <w:nsid w:val="FFFFFFFE"/>
+    <w:multiLevelType w:val="singleLevel"/>
+    <w:tmpl w:val="50ECD278"/>
+    <w:lvl w:ilvl="0">
+      <w:numFmt w:val="decimal"/>
+      <w:lvlText w:val="*"/>
+      <w:lvlJc w:val="left"/>
+    </w:lvl>
+  </w:abstractNum>
+  <w:abstractNum w:abstractNumId="1" w15:restartNumberingAfterBreak="0">
     <w:nsid w:val="01717789"/>
     <w:multiLevelType w:val="hybridMultilevel"/>
     <w:tmpl w:val="15A4B3A0"/>
@@ -6518,7 +7748,7 @@
       </w:rPr>
     </w:lvl>
   </w:abstractNum>
-  <w:abstractNum w:abstractNumId="1" w15:restartNumberingAfterBreak="0">
+  <w:abstractNum w:abstractNumId="2" w15:restartNumberingAfterBreak="0">
     <w:nsid w:val="027746DF"/>
     <w:multiLevelType w:val="hybridMultilevel"/>
     <w:tmpl w:val="2BAA8166"/>
@@ -6631,7 +7861,7 @@
       </w:rPr>
     </w:lvl>
   </w:abstractNum>
-  <w:abstractNum w:abstractNumId="2" w15:restartNumberingAfterBreak="0">
+  <w:abstractNum w:abstractNumId="3" w15:restartNumberingAfterBreak="0">
     <w:nsid w:val="03200A85"/>
     <w:multiLevelType w:val="multilevel"/>
     <w:tmpl w:val="78B2DCAA"/>
@@ -6717,7 +7947,7 @@
       </w:pPr>
     </w:lvl>
   </w:abstractNum>
-  <w:abstractNum w:abstractNumId="3" w15:restartNumberingAfterBreak="0">
+  <w:abstractNum w:abstractNumId="4" w15:restartNumberingAfterBreak="0">
     <w:nsid w:val="0A1B6630"/>
     <w:multiLevelType w:val="hybridMultilevel"/>
     <w:tmpl w:val="353A716E"/>
@@ -6830,7 +8060,7 @@
       </w:rPr>
     </w:lvl>
   </w:abstractNum>
-  <w:abstractNum w:abstractNumId="4" w15:restartNumberingAfterBreak="0">
+  <w:abstractNum w:abstractNumId="5" w15:restartNumberingAfterBreak="0">
     <w:nsid w:val="0A547809"/>
     <w:multiLevelType w:val="hybridMultilevel"/>
     <w:tmpl w:val="0A4E9200"/>
@@ -6942,7 +8172,7 @@
       </w:rPr>
     </w:lvl>
   </w:abstractNum>
-  <w:abstractNum w:abstractNumId="5" w15:restartNumberingAfterBreak="0">
+  <w:abstractNum w:abstractNumId="6" w15:restartNumberingAfterBreak="0">
     <w:nsid w:val="0AA20CB3"/>
     <w:multiLevelType w:val="multilevel"/>
     <w:tmpl w:val="E7402F6C"/>
@@ -7055,7 +8285,7 @@
       </w:rPr>
     </w:lvl>
   </w:abstractNum>
-  <w:abstractNum w:abstractNumId="6" w15:restartNumberingAfterBreak="0">
+  <w:abstractNum w:abstractNumId="7" w15:restartNumberingAfterBreak="0">
     <w:nsid w:val="0D1644CE"/>
     <w:multiLevelType w:val="hybridMultilevel"/>
     <w:tmpl w:val="948E8DE8"/>
@@ -7168,7 +8398,7 @@
       </w:rPr>
     </w:lvl>
   </w:abstractNum>
-  <w:abstractNum w:abstractNumId="7" w15:restartNumberingAfterBreak="0">
+  <w:abstractNum w:abstractNumId="8" w15:restartNumberingAfterBreak="0">
     <w:nsid w:val="14C635BD"/>
     <w:multiLevelType w:val="hybridMultilevel"/>
     <w:tmpl w:val="67ACB664"/>
@@ -7257,7 +8487,7 @@
       </w:pPr>
     </w:lvl>
   </w:abstractNum>
-  <w:abstractNum w:abstractNumId="8" w15:restartNumberingAfterBreak="0">
+  <w:abstractNum w:abstractNumId="9" w15:restartNumberingAfterBreak="0">
     <w:nsid w:val="17B65B38"/>
     <w:multiLevelType w:val="hybridMultilevel"/>
     <w:tmpl w:val="69AA13E6"/>
@@ -7370,7 +8600,7 @@
       </w:rPr>
     </w:lvl>
   </w:abstractNum>
-  <w:abstractNum w:abstractNumId="9" w15:restartNumberingAfterBreak="0">
+  <w:abstractNum w:abstractNumId="10" w15:restartNumberingAfterBreak="0">
     <w:nsid w:val="17C21116"/>
     <w:multiLevelType w:val="hybridMultilevel"/>
     <w:tmpl w:val="6A7C843E"/>
@@ -7483,7 +8713,7 @@
       </w:rPr>
     </w:lvl>
   </w:abstractNum>
-  <w:abstractNum w:abstractNumId="10" w15:restartNumberingAfterBreak="0">
+  <w:abstractNum w:abstractNumId="11" w15:restartNumberingAfterBreak="0">
     <w:nsid w:val="1E195C27"/>
     <w:multiLevelType w:val="hybridMultilevel"/>
     <w:tmpl w:val="2996A9C6"/>
@@ -7596,7 +8826,7 @@
       </w:rPr>
     </w:lvl>
   </w:abstractNum>
-  <w:abstractNum w:abstractNumId="11" w15:restartNumberingAfterBreak="0">
+  <w:abstractNum w:abstractNumId="12" w15:restartNumberingAfterBreak="0">
     <w:nsid w:val="1E8F1D57"/>
     <w:multiLevelType w:val="hybridMultilevel"/>
     <w:tmpl w:val="882A5C28"/>
@@ -7736,7 +8966,7 @@
       </w:rPr>
     </w:lvl>
   </w:abstractNum>
-  <w:abstractNum w:abstractNumId="12" w15:restartNumberingAfterBreak="0">
+  <w:abstractNum w:abstractNumId="13" w15:restartNumberingAfterBreak="0">
     <w:nsid w:val="1F0F4146"/>
     <w:multiLevelType w:val="hybridMultilevel"/>
     <w:tmpl w:val="B42692B0"/>
@@ -7849,7 +9079,7 @@
       </w:rPr>
     </w:lvl>
   </w:abstractNum>
-  <w:abstractNum w:abstractNumId="13" w15:restartNumberingAfterBreak="0">
+  <w:abstractNum w:abstractNumId="14" w15:restartNumberingAfterBreak="0">
     <w:nsid w:val="2002231C"/>
     <w:multiLevelType w:val="hybridMultilevel"/>
     <w:tmpl w:val="2D5C9188"/>
@@ -7962,7 +9192,7 @@
       </w:rPr>
     </w:lvl>
   </w:abstractNum>
-  <w:abstractNum w:abstractNumId="14" w15:restartNumberingAfterBreak="0">
+  <w:abstractNum w:abstractNumId="15" w15:restartNumberingAfterBreak="0">
     <w:nsid w:val="20772623"/>
     <w:multiLevelType w:val="multilevel"/>
     <w:tmpl w:val="9D94B2EE"/>
@@ -8075,7 +9305,7 @@
       </w:rPr>
     </w:lvl>
   </w:abstractNum>
-  <w:abstractNum w:abstractNumId="15" w15:restartNumberingAfterBreak="0">
+  <w:abstractNum w:abstractNumId="16" w15:restartNumberingAfterBreak="0">
     <w:nsid w:val="23407927"/>
     <w:multiLevelType w:val="hybridMultilevel"/>
     <w:tmpl w:val="65722678"/>
@@ -8188,7 +9418,7 @@
       </w:rPr>
     </w:lvl>
   </w:abstractNum>
-  <w:abstractNum w:abstractNumId="16" w15:restartNumberingAfterBreak="0">
+  <w:abstractNum w:abstractNumId="17" w15:restartNumberingAfterBreak="0">
     <w:nsid w:val="255308B2"/>
     <w:multiLevelType w:val="hybridMultilevel"/>
     <w:tmpl w:val="8BBAC540"/>
@@ -8301,7 +9531,7 @@
       </w:rPr>
     </w:lvl>
   </w:abstractNum>
-  <w:abstractNum w:abstractNumId="17" w15:restartNumberingAfterBreak="0">
+  <w:abstractNum w:abstractNumId="18" w15:restartNumberingAfterBreak="0">
     <w:nsid w:val="2E72052E"/>
     <w:multiLevelType w:val="hybridMultilevel"/>
     <w:tmpl w:val="D0284618"/>
@@ -8414,7 +9644,7 @@
       </w:rPr>
     </w:lvl>
   </w:abstractNum>
-  <w:abstractNum w:abstractNumId="18" w15:restartNumberingAfterBreak="0">
+  <w:abstractNum w:abstractNumId="19" w15:restartNumberingAfterBreak="0">
     <w:nsid w:val="31CF1B16"/>
     <w:multiLevelType w:val="hybridMultilevel"/>
     <w:tmpl w:val="C844753A"/>
@@ -8527,7 +9757,7 @@
       </w:rPr>
     </w:lvl>
   </w:abstractNum>
-  <w:abstractNum w:abstractNumId="19" w15:restartNumberingAfterBreak="0">
+  <w:abstractNum w:abstractNumId="20" w15:restartNumberingAfterBreak="0">
     <w:nsid w:val="32A05CE4"/>
     <w:multiLevelType w:val="hybridMultilevel"/>
     <w:tmpl w:val="BC127638"/>
@@ -8640,7 +9870,7 @@
       </w:rPr>
     </w:lvl>
   </w:abstractNum>
-  <w:abstractNum w:abstractNumId="20" w15:restartNumberingAfterBreak="0">
+  <w:abstractNum w:abstractNumId="21" w15:restartNumberingAfterBreak="0">
     <w:nsid w:val="34CE0A0B"/>
     <w:multiLevelType w:val="hybridMultilevel"/>
     <w:tmpl w:val="FDBCE1C2"/>
@@ -8780,7 +10010,7 @@
       </w:rPr>
     </w:lvl>
   </w:abstractNum>
-  <w:abstractNum w:abstractNumId="21" w15:restartNumberingAfterBreak="0">
+  <w:abstractNum w:abstractNumId="22" w15:restartNumberingAfterBreak="0">
     <w:nsid w:val="36790A50"/>
     <w:multiLevelType w:val="multilevel"/>
     <w:tmpl w:val="94864EAE"/>
@@ -8893,7 +10123,7 @@
       </w:rPr>
     </w:lvl>
   </w:abstractNum>
-  <w:abstractNum w:abstractNumId="22" w15:restartNumberingAfterBreak="0">
+  <w:abstractNum w:abstractNumId="23" w15:restartNumberingAfterBreak="0">
     <w:nsid w:val="376B3928"/>
     <w:multiLevelType w:val="multilevel"/>
     <w:tmpl w:val="C3B489C6"/>
@@ -9006,7 +10236,7 @@
       </w:rPr>
     </w:lvl>
   </w:abstractNum>
-  <w:abstractNum w:abstractNumId="23" w15:restartNumberingAfterBreak="0">
+  <w:abstractNum w:abstractNumId="24" w15:restartNumberingAfterBreak="0">
     <w:nsid w:val="37C77A9F"/>
     <w:multiLevelType w:val="hybridMultilevel"/>
     <w:tmpl w:val="D8CE0744"/>
@@ -9119,7 +10349,7 @@
       </w:rPr>
     </w:lvl>
   </w:abstractNum>
-  <w:abstractNum w:abstractNumId="24" w15:restartNumberingAfterBreak="0">
+  <w:abstractNum w:abstractNumId="25" w15:restartNumberingAfterBreak="0">
     <w:nsid w:val="38AE1850"/>
     <w:multiLevelType w:val="multilevel"/>
     <w:tmpl w:val="E1B0C192"/>
@@ -9232,7 +10462,7 @@
       </w:rPr>
     </w:lvl>
   </w:abstractNum>
-  <w:abstractNum w:abstractNumId="25" w15:restartNumberingAfterBreak="0">
+  <w:abstractNum w:abstractNumId="26" w15:restartNumberingAfterBreak="0">
     <w:nsid w:val="3B747F9E"/>
     <w:multiLevelType w:val="multilevel"/>
     <w:tmpl w:val="6AE8D542"/>
@@ -9345,7 +10575,7 @@
       </w:rPr>
     </w:lvl>
   </w:abstractNum>
-  <w:abstractNum w:abstractNumId="26" w15:restartNumberingAfterBreak="0">
+  <w:abstractNum w:abstractNumId="27" w15:restartNumberingAfterBreak="0">
     <w:nsid w:val="3DEC5505"/>
     <w:multiLevelType w:val="hybridMultilevel"/>
     <w:tmpl w:val="EF681CC8"/>
@@ -9458,7 +10688,7 @@
       </w:rPr>
     </w:lvl>
   </w:abstractNum>
-  <w:abstractNum w:abstractNumId="27" w15:restartNumberingAfterBreak="0">
+  <w:abstractNum w:abstractNumId="28" w15:restartNumberingAfterBreak="0">
     <w:nsid w:val="3E4350BB"/>
     <w:multiLevelType w:val="hybridMultilevel"/>
     <w:tmpl w:val="8082624C"/>
@@ -9570,7 +10800,7 @@
       </w:rPr>
     </w:lvl>
   </w:abstractNum>
-  <w:abstractNum w:abstractNumId="28" w15:restartNumberingAfterBreak="0">
+  <w:abstractNum w:abstractNumId="29" w15:restartNumberingAfterBreak="0">
     <w:nsid w:val="3F0975B4"/>
     <w:multiLevelType w:val="multilevel"/>
     <w:tmpl w:val="76BA4468"/>
@@ -9685,7 +10915,7 @@
       </w:rPr>
     </w:lvl>
   </w:abstractNum>
-  <w:abstractNum w:abstractNumId="29" w15:restartNumberingAfterBreak="0">
+  <w:abstractNum w:abstractNumId="30" w15:restartNumberingAfterBreak="0">
     <w:nsid w:val="43BE1DF7"/>
     <w:multiLevelType w:val="hybridMultilevel"/>
     <w:tmpl w:val="A3EE86A4"/>
@@ -9798,7 +11028,7 @@
       </w:rPr>
     </w:lvl>
   </w:abstractNum>
-  <w:abstractNum w:abstractNumId="30" w15:restartNumberingAfterBreak="0">
+  <w:abstractNum w:abstractNumId="31" w15:restartNumberingAfterBreak="0">
     <w:nsid w:val="46806E27"/>
     <w:multiLevelType w:val="hybridMultilevel"/>
     <w:tmpl w:val="220A64DC"/>
@@ -9911,7 +11141,7 @@
       </w:rPr>
     </w:lvl>
   </w:abstractNum>
-  <w:abstractNum w:abstractNumId="31" w15:restartNumberingAfterBreak="0">
+  <w:abstractNum w:abstractNumId="32" w15:restartNumberingAfterBreak="0">
     <w:nsid w:val="489E0828"/>
     <w:multiLevelType w:val="hybridMultilevel"/>
     <w:tmpl w:val="46F0CCF8"/>
@@ -10024,7 +11254,7 @@
       </w:rPr>
     </w:lvl>
   </w:abstractNum>
-  <w:abstractNum w:abstractNumId="32" w15:restartNumberingAfterBreak="0">
+  <w:abstractNum w:abstractNumId="33" w15:restartNumberingAfterBreak="0">
     <w:nsid w:val="496039E2"/>
     <w:multiLevelType w:val="hybridMultilevel"/>
     <w:tmpl w:val="8F04F7C8"/>
@@ -10137,7 +11367,7 @@
       </w:rPr>
     </w:lvl>
   </w:abstractNum>
-  <w:abstractNum w:abstractNumId="33" w15:restartNumberingAfterBreak="0">
+  <w:abstractNum w:abstractNumId="34" w15:restartNumberingAfterBreak="0">
     <w:nsid w:val="515578A5"/>
     <w:multiLevelType w:val="hybridMultilevel"/>
     <w:tmpl w:val="53765CC2"/>
@@ -10277,7 +11507,7 @@
       </w:rPr>
     </w:lvl>
   </w:abstractNum>
-  <w:abstractNum w:abstractNumId="34" w15:restartNumberingAfterBreak="0">
+  <w:abstractNum w:abstractNumId="35" w15:restartNumberingAfterBreak="0">
     <w:nsid w:val="53E25AF8"/>
     <w:multiLevelType w:val="multilevel"/>
     <w:tmpl w:val="32E6EB70"/>
@@ -10392,7 +11622,7 @@
       </w:rPr>
     </w:lvl>
   </w:abstractNum>
-  <w:abstractNum w:abstractNumId="35" w15:restartNumberingAfterBreak="0">
+  <w:abstractNum w:abstractNumId="36" w15:restartNumberingAfterBreak="0">
     <w:nsid w:val="57C7428B"/>
     <w:multiLevelType w:val="multilevel"/>
     <w:tmpl w:val="08786142"/>
@@ -10507,7 +11737,7 @@
       </w:rPr>
     </w:lvl>
   </w:abstractNum>
-  <w:abstractNum w:abstractNumId="36" w15:restartNumberingAfterBreak="0">
+  <w:abstractNum w:abstractNumId="37" w15:restartNumberingAfterBreak="0">
     <w:nsid w:val="59A137D8"/>
     <w:multiLevelType w:val="multilevel"/>
     <w:tmpl w:val="4DFADFA2"/>
@@ -10620,7 +11850,7 @@
       </w:rPr>
     </w:lvl>
   </w:abstractNum>
-  <w:abstractNum w:abstractNumId="37" w15:restartNumberingAfterBreak="0">
+  <w:abstractNum w:abstractNumId="38" w15:restartNumberingAfterBreak="0">
     <w:nsid w:val="5A8273B7"/>
     <w:multiLevelType w:val="multilevel"/>
     <w:tmpl w:val="082613E0"/>
@@ -10741,7 +11971,7 @@
       </w:rPr>
     </w:lvl>
   </w:abstractNum>
-  <w:abstractNum w:abstractNumId="38" w15:restartNumberingAfterBreak="0">
+  <w:abstractNum w:abstractNumId="39" w15:restartNumberingAfterBreak="0">
     <w:nsid w:val="5ADC055B"/>
     <w:multiLevelType w:val="multilevel"/>
     <w:tmpl w:val="68061BBA"/>
@@ -10890,7 +12120,7 @@
       </w:rPr>
     </w:lvl>
   </w:abstractNum>
-  <w:abstractNum w:abstractNumId="39" w15:restartNumberingAfterBreak="0">
+  <w:abstractNum w:abstractNumId="40" w15:restartNumberingAfterBreak="0">
     <w:nsid w:val="5B4A5F92"/>
     <w:multiLevelType w:val="hybridMultilevel"/>
     <w:tmpl w:val="FDC4DEA0"/>
@@ -11002,7 +12232,7 @@
       </w:rPr>
     </w:lvl>
   </w:abstractNum>
-  <w:abstractNum w:abstractNumId="40" w15:restartNumberingAfterBreak="0">
+  <w:abstractNum w:abstractNumId="41" w15:restartNumberingAfterBreak="0">
     <w:nsid w:val="5BD11FAD"/>
     <w:multiLevelType w:val="multilevel"/>
     <w:tmpl w:val="B3C41E24"/>
@@ -11115,7 +12345,147 @@
       </w:rPr>
     </w:lvl>
   </w:abstractNum>
-  <w:abstractNum w:abstractNumId="41" w15:restartNumberingAfterBreak="0">
+  <w:abstractNum w:abstractNumId="42" w15:restartNumberingAfterBreak="0">
+    <w:nsid w:val="5C2D78C0"/>
+    <w:multiLevelType w:val="hybridMultilevel"/>
+    <w:tmpl w:val="46628546"/>
+    <w:lvl w:ilvl="0" w:tplc="04090001">
+      <w:start w:val="1"/>
+      <w:numFmt w:val="bullet"/>
+      <w:lvlText w:val=""/>
+      <w:lvlJc w:val="left"/>
+      <w:pPr>
+        <w:tabs>
+          <w:tab w:val="num" w:pos="360"/>
+        </w:tabs>
+        <w:ind w:left="360" w:hanging="360"/>
+      </w:pPr>
+      <w:rPr>
+        <w:rFonts w:ascii="Symbol" w:hAnsi="Symbol" w:hint="default"/>
+      </w:rPr>
+    </w:lvl>
+    <w:lvl w:ilvl="1" w:tplc="04090003" w:tentative="1">
+      <w:start w:val="1"/>
+      <w:numFmt w:val="bullet"/>
+      <w:lvlText w:val="o"/>
+      <w:lvlJc w:val="left"/>
+      <w:pPr>
+        <w:tabs>
+          <w:tab w:val="num" w:pos="1080"/>
+        </w:tabs>
+        <w:ind w:left="1080" w:hanging="360"/>
+      </w:pPr>
+      <w:rPr>
+        <w:rFonts w:ascii="Courier New" w:hAnsi="Courier New" w:cs="Courier New" w:hint="default"/>
+      </w:rPr>
+    </w:lvl>
+    <w:lvl w:ilvl="2" w:tplc="04090005" w:tentative="1">
+      <w:start w:val="1"/>
+      <w:numFmt w:val="bullet"/>
+      <w:lvlText w:val=""/>
+      <w:lvlJc w:val="left"/>
+      <w:pPr>
+        <w:tabs>
+          <w:tab w:val="num" w:pos="1800"/>
+        </w:tabs>
+        <w:ind w:left="1800" w:hanging="360"/>
+      </w:pPr>
+      <w:rPr>
+        <w:rFonts w:ascii="Wingdings" w:hAnsi="Wingdings" w:hint="default"/>
+      </w:rPr>
+    </w:lvl>
+    <w:lvl w:ilvl="3" w:tplc="04090001" w:tentative="1">
+      <w:start w:val="1"/>
+      <w:numFmt w:val="bullet"/>
+      <w:lvlText w:val=""/>
+      <w:lvlJc w:val="left"/>
+      <w:pPr>
+        <w:tabs>
+          <w:tab w:val="num" w:pos="2520"/>
+        </w:tabs>
+        <w:ind w:left="2520" w:hanging="360"/>
+      </w:pPr>
+      <w:rPr>
+        <w:rFonts w:ascii="Symbol" w:hAnsi="Symbol" w:hint="default"/>
+      </w:rPr>
+    </w:lvl>
+    <w:lvl w:ilvl="4" w:tplc="04090003" w:tentative="1">
+      <w:start w:val="1"/>
+      <w:numFmt w:val="bullet"/>
+      <w:lvlText w:val="o"/>
+      <w:lvlJc w:val="left"/>
+      <w:pPr>
+        <w:tabs>
+          <w:tab w:val="num" w:pos="3240"/>
+        </w:tabs>
+        <w:ind w:left="3240" w:hanging="360"/>
+      </w:pPr>
+      <w:rPr>
+        <w:rFonts w:ascii="Courier New" w:hAnsi="Courier New" w:cs="Courier New" w:hint="default"/>
+      </w:rPr>
+    </w:lvl>
+    <w:lvl w:ilvl="5" w:tplc="04090005" w:tentative="1">
+      <w:start w:val="1"/>
+      <w:numFmt w:val="bullet"/>
+      <w:lvlText w:val=""/>
+      <w:lvlJc w:val="left"/>
+      <w:pPr>
+        <w:tabs>
+          <w:tab w:val="num" w:pos="3960"/>
+        </w:tabs>
+        <w:ind w:left="3960" w:hanging="360"/>
+      </w:pPr>
+      <w:rPr>
+        <w:rFonts w:ascii="Wingdings" w:hAnsi="Wingdings" w:hint="default"/>
+      </w:rPr>
+    </w:lvl>
+    <w:lvl w:ilvl="6" w:tplc="04090001" w:tentative="1">
+      <w:start w:val="1"/>
+      <w:numFmt w:val="bullet"/>
+      <w:lvlText w:val=""/>
+      <w:lvlJc w:val="left"/>
+      <w:pPr>
+        <w:tabs>
+          <w:tab w:val="num" w:pos="4680"/>
+        </w:tabs>
+        <w:ind w:left="4680" w:hanging="360"/>
+      </w:pPr>
+      <w:rPr>
+        <w:rFonts w:ascii="Symbol" w:hAnsi="Symbol" w:hint="default"/>
+      </w:rPr>
+    </w:lvl>
+    <w:lvl w:ilvl="7" w:tplc="04090003" w:tentative="1">
+      <w:start w:val="1"/>
+      <w:numFmt w:val="bullet"/>
+      <w:lvlText w:val="o"/>
+      <w:lvlJc w:val="left"/>
+      <w:pPr>
+        <w:tabs>
+          <w:tab w:val="num" w:pos="5400"/>
+        </w:tabs>
+        <w:ind w:left="5400" w:hanging="360"/>
+      </w:pPr>
+      <w:rPr>
+        <w:rFonts w:ascii="Courier New" w:hAnsi="Courier New" w:cs="Courier New" w:hint="default"/>
+      </w:rPr>
+    </w:lvl>
+    <w:lvl w:ilvl="8" w:tplc="04090005" w:tentative="1">
+      <w:start w:val="1"/>
+      <w:numFmt w:val="bullet"/>
+      <w:lvlText w:val=""/>
+      <w:lvlJc w:val="left"/>
+      <w:pPr>
+        <w:tabs>
+          <w:tab w:val="num" w:pos="6120"/>
+        </w:tabs>
+        <w:ind w:left="6120" w:hanging="360"/>
+      </w:pPr>
+      <w:rPr>
+        <w:rFonts w:ascii="Wingdings" w:hAnsi="Wingdings" w:hint="default"/>
+      </w:rPr>
+    </w:lvl>
+  </w:abstractNum>
+  <w:abstractNum w:abstractNumId="43" w15:restartNumberingAfterBreak="0">
     <w:nsid w:val="5F306F2C"/>
     <w:multiLevelType w:val="hybridMultilevel"/>
     <w:tmpl w:val="6290A92C"/>
@@ -11228,7 +12598,7 @@
       </w:rPr>
     </w:lvl>
   </w:abstractNum>
-  <w:abstractNum w:abstractNumId="42" w15:restartNumberingAfterBreak="0">
+  <w:abstractNum w:abstractNumId="44" w15:restartNumberingAfterBreak="0">
     <w:nsid w:val="602A662B"/>
     <w:multiLevelType w:val="multilevel"/>
     <w:tmpl w:val="934C5E94"/>
@@ -11368,7 +12738,7 @@
       </w:rPr>
     </w:lvl>
   </w:abstractNum>
-  <w:abstractNum w:abstractNumId="43" w15:restartNumberingAfterBreak="0">
+  <w:abstractNum w:abstractNumId="45" w15:restartNumberingAfterBreak="0">
     <w:nsid w:val="61BD5CF8"/>
     <w:multiLevelType w:val="hybridMultilevel"/>
     <w:tmpl w:val="E31640CC"/>
@@ -11481,7 +12851,7 @@
       </w:rPr>
     </w:lvl>
   </w:abstractNum>
-  <w:abstractNum w:abstractNumId="44" w15:restartNumberingAfterBreak="0">
+  <w:abstractNum w:abstractNumId="46" w15:restartNumberingAfterBreak="0">
     <w:nsid w:val="626B5C05"/>
     <w:multiLevelType w:val="hybridMultilevel"/>
     <w:tmpl w:val="F1BED144"/>
@@ -11594,7 +12964,7 @@
       </w:rPr>
     </w:lvl>
   </w:abstractNum>
-  <w:abstractNum w:abstractNumId="45" w15:restartNumberingAfterBreak="0">
+  <w:abstractNum w:abstractNumId="47" w15:restartNumberingAfterBreak="0">
     <w:nsid w:val="626D2E69"/>
     <w:multiLevelType w:val="hybridMultilevel"/>
     <w:tmpl w:val="3918C1F4"/>
@@ -11707,7 +13077,7 @@
       </w:rPr>
     </w:lvl>
   </w:abstractNum>
-  <w:abstractNum w:abstractNumId="46" w15:restartNumberingAfterBreak="0">
+  <w:abstractNum w:abstractNumId="48" w15:restartNumberingAfterBreak="0">
     <w:nsid w:val="68530FDC"/>
     <w:multiLevelType w:val="hybridMultilevel"/>
     <w:tmpl w:val="0AB2C4E8"/>
@@ -11823,7 +13193,7 @@
       </w:rPr>
     </w:lvl>
   </w:abstractNum>
-  <w:abstractNum w:abstractNumId="47" w15:restartNumberingAfterBreak="0">
+  <w:abstractNum w:abstractNumId="49" w15:restartNumberingAfterBreak="0">
     <w:nsid w:val="686E196A"/>
     <w:multiLevelType w:val="hybridMultilevel"/>
     <w:tmpl w:val="6556FF0E"/>
@@ -11936,7 +13306,7 @@
       </w:rPr>
     </w:lvl>
   </w:abstractNum>
-  <w:abstractNum w:abstractNumId="48" w15:restartNumberingAfterBreak="0">
+  <w:abstractNum w:abstractNumId="50" w15:restartNumberingAfterBreak="0">
     <w:nsid w:val="68AF60B4"/>
     <w:multiLevelType w:val="hybridMultilevel"/>
     <w:tmpl w:val="3BA6C6F6"/>
@@ -12049,7 +13419,7 @@
       </w:rPr>
     </w:lvl>
   </w:abstractNum>
-  <w:abstractNum w:abstractNumId="49" w15:restartNumberingAfterBreak="0">
+  <w:abstractNum w:abstractNumId="51" w15:restartNumberingAfterBreak="0">
     <w:nsid w:val="6B380195"/>
     <w:multiLevelType w:val="multilevel"/>
     <w:tmpl w:val="9D3EE84C"/>
@@ -12170,7 +13540,147 @@
       </w:rPr>
     </w:lvl>
   </w:abstractNum>
-  <w:abstractNum w:abstractNumId="50" w15:restartNumberingAfterBreak="0">
+  <w:abstractNum w:abstractNumId="52" w15:restartNumberingAfterBreak="0">
+    <w:nsid w:val="6F8B67BB"/>
+    <w:multiLevelType w:val="hybridMultilevel"/>
+    <w:tmpl w:val="C93C9B16"/>
+    <w:lvl w:ilvl="0" w:tplc="335EFA88">
+      <w:start w:val="1"/>
+      <w:numFmt w:val="bullet"/>
+      <w:lvlText w:val="-"/>
+      <w:lvlJc w:val="left"/>
+      <w:pPr>
+        <w:tabs>
+          <w:tab w:val="num" w:pos="720"/>
+        </w:tabs>
+        <w:ind w:left="720" w:hanging="360"/>
+      </w:pPr>
+      <w:rPr>
+        <w:rFonts w:ascii="Times New Roman" w:eastAsia="Times New Roman" w:hAnsi="Times New Roman" w:cs="Times New Roman" w:hint="default"/>
+      </w:rPr>
+    </w:lvl>
+    <w:lvl w:ilvl="1" w:tplc="04090003" w:tentative="1">
+      <w:start w:val="1"/>
+      <w:numFmt w:val="bullet"/>
+      <w:lvlText w:val="o"/>
+      <w:lvlJc w:val="left"/>
+      <w:pPr>
+        <w:tabs>
+          <w:tab w:val="num" w:pos="1440"/>
+        </w:tabs>
+        <w:ind w:left="1440" w:hanging="360"/>
+      </w:pPr>
+      <w:rPr>
+        <w:rFonts w:ascii="Courier New" w:hAnsi="Courier New" w:cs="Courier New" w:hint="default"/>
+      </w:rPr>
+    </w:lvl>
+    <w:lvl w:ilvl="2" w:tplc="04090005" w:tentative="1">
+      <w:start w:val="1"/>
+      <w:numFmt w:val="bullet"/>
+      <w:lvlText w:val=""/>
+      <w:lvlJc w:val="left"/>
+      <w:pPr>
+        <w:tabs>
+          <w:tab w:val="num" w:pos="2160"/>
+        </w:tabs>
+        <w:ind w:left="2160" w:hanging="360"/>
+      </w:pPr>
+      <w:rPr>
+        <w:rFonts w:ascii="Wingdings" w:hAnsi="Wingdings" w:hint="default"/>
+      </w:rPr>
+    </w:lvl>
+    <w:lvl w:ilvl="3" w:tplc="04090001" w:tentative="1">
+      <w:start w:val="1"/>
+      <w:numFmt w:val="bullet"/>
+      <w:lvlText w:val=""/>
+      <w:lvlJc w:val="left"/>
+      <w:pPr>
+        <w:tabs>
+          <w:tab w:val="num" w:pos="2880"/>
+        </w:tabs>
+        <w:ind w:left="2880" w:hanging="360"/>
+      </w:pPr>
+      <w:rPr>
+        <w:rFonts w:ascii="Symbol" w:hAnsi="Symbol" w:hint="default"/>
+      </w:rPr>
+    </w:lvl>
+    <w:lvl w:ilvl="4" w:tplc="04090003" w:tentative="1">
+      <w:start w:val="1"/>
+      <w:numFmt w:val="bullet"/>
+      <w:lvlText w:val="o"/>
+      <w:lvlJc w:val="left"/>
+      <w:pPr>
+        <w:tabs>
+          <w:tab w:val="num" w:pos="3600"/>
+        </w:tabs>
+        <w:ind w:left="3600" w:hanging="360"/>
+      </w:pPr>
+      <w:rPr>
+        <w:rFonts w:ascii="Courier New" w:hAnsi="Courier New" w:cs="Courier New" w:hint="default"/>
+      </w:rPr>
+    </w:lvl>
+    <w:lvl w:ilvl="5" w:tplc="04090005" w:tentative="1">
+      <w:start w:val="1"/>
+      <w:numFmt w:val="bullet"/>
+      <w:lvlText w:val=""/>
+      <w:lvlJc w:val="left"/>
+      <w:pPr>
+        <w:tabs>
+          <w:tab w:val="num" w:pos="4320"/>
+        </w:tabs>
+        <w:ind w:left="4320" w:hanging="360"/>
+      </w:pPr>
+      <w:rPr>
+        <w:rFonts w:ascii="Wingdings" w:hAnsi="Wingdings" w:hint="default"/>
+      </w:rPr>
+    </w:lvl>
+    <w:lvl w:ilvl="6" w:tplc="04090001" w:tentative="1">
+      <w:start w:val="1"/>
+      <w:numFmt w:val="bullet"/>
+      <w:lvlText w:val=""/>
+      <w:lvlJc w:val="left"/>
+      <w:pPr>
+        <w:tabs>
+          <w:tab w:val="num" w:pos="5040"/>
+        </w:tabs>
+        <w:ind w:left="5040" w:hanging="360"/>
+      </w:pPr>
+      <w:rPr>
+        <w:rFonts w:ascii="Symbol" w:hAnsi="Symbol" w:hint="default"/>
+      </w:rPr>
+    </w:lvl>
+    <w:lvl w:ilvl="7" w:tplc="04090003" w:tentative="1">
+      <w:start w:val="1"/>
+      <w:numFmt w:val="bullet"/>
+      <w:lvlText w:val="o"/>
+      <w:lvlJc w:val="left"/>
+      <w:pPr>
+        <w:tabs>
+          <w:tab w:val="num" w:pos="5760"/>
+        </w:tabs>
+        <w:ind w:left="5760" w:hanging="360"/>
+      </w:pPr>
+      <w:rPr>
+        <w:rFonts w:ascii="Courier New" w:hAnsi="Courier New" w:cs="Courier New" w:hint="default"/>
+      </w:rPr>
+    </w:lvl>
+    <w:lvl w:ilvl="8" w:tplc="04090005" w:tentative="1">
+      <w:start w:val="1"/>
+      <w:numFmt w:val="bullet"/>
+      <w:lvlText w:val=""/>
+      <w:lvlJc w:val="left"/>
+      <w:pPr>
+        <w:tabs>
+          <w:tab w:val="num" w:pos="6480"/>
+        </w:tabs>
+        <w:ind w:left="6480" w:hanging="360"/>
+      </w:pPr>
+      <w:rPr>
+        <w:rFonts w:ascii="Wingdings" w:hAnsi="Wingdings" w:hint="default"/>
+      </w:rPr>
+    </w:lvl>
+  </w:abstractNum>
+  <w:abstractNum w:abstractNumId="53" w15:restartNumberingAfterBreak="0">
     <w:nsid w:val="71872727"/>
     <w:multiLevelType w:val="multilevel"/>
     <w:tmpl w:val="5CE0892A"/>
@@ -12283,7 +13793,7 @@
       </w:rPr>
     </w:lvl>
   </w:abstractNum>
-  <w:abstractNum w:abstractNumId="51" w15:restartNumberingAfterBreak="0">
+  <w:abstractNum w:abstractNumId="54" w15:restartNumberingAfterBreak="0">
     <w:nsid w:val="71D7162A"/>
     <w:multiLevelType w:val="multilevel"/>
     <w:tmpl w:val="EB049FF0"/>
@@ -12398,7 +13908,7 @@
       </w:rPr>
     </w:lvl>
   </w:abstractNum>
-  <w:abstractNum w:abstractNumId="52" w15:restartNumberingAfterBreak="0">
+  <w:abstractNum w:abstractNumId="55" w15:restartNumberingAfterBreak="0">
     <w:nsid w:val="76F2060C"/>
     <w:multiLevelType w:val="multilevel"/>
     <w:tmpl w:val="490A5A5C"/>
@@ -12511,7 +14021,7 @@
       </w:rPr>
     </w:lvl>
   </w:abstractNum>
-  <w:abstractNum w:abstractNumId="53" w15:restartNumberingAfterBreak="0">
+  <w:abstractNum w:abstractNumId="56" w15:restartNumberingAfterBreak="0">
     <w:nsid w:val="799B733F"/>
     <w:multiLevelType w:val="hybridMultilevel"/>
     <w:tmpl w:val="27786C6A"/>
@@ -12624,7 +14134,7 @@
       </w:rPr>
     </w:lvl>
   </w:abstractNum>
-  <w:abstractNum w:abstractNumId="54" w15:restartNumberingAfterBreak="0">
+  <w:abstractNum w:abstractNumId="57" w15:restartNumberingAfterBreak="0">
     <w:nsid w:val="7AF7344A"/>
     <w:multiLevelType w:val="hybridMultilevel"/>
     <w:tmpl w:val="628296BA"/>
@@ -12737,7 +14247,7 @@
       </w:rPr>
     </w:lvl>
   </w:abstractNum>
-  <w:abstractNum w:abstractNumId="55" w15:restartNumberingAfterBreak="0">
+  <w:abstractNum w:abstractNumId="58" w15:restartNumberingAfterBreak="0">
     <w:nsid w:val="7C5D607D"/>
     <w:multiLevelType w:val="hybridMultilevel"/>
     <w:tmpl w:val="1B76D0B0"/>
@@ -12827,172 +14337,196 @@
     </w:lvl>
   </w:abstractNum>
   <w:num w:numId="1">
+    <w:abstractNumId w:val="51"/>
+  </w:num>
+  <w:num w:numId="2">
+    <w:abstractNumId w:val="25"/>
+  </w:num>
+  <w:num w:numId="3">
+    <w:abstractNumId w:val="6"/>
+  </w:num>
+  <w:num w:numId="4">
+    <w:abstractNumId w:val="38"/>
+  </w:num>
+  <w:num w:numId="5">
+    <w:abstractNumId w:val="56"/>
+  </w:num>
+  <w:num w:numId="6">
+    <w:abstractNumId w:val="10"/>
+  </w:num>
+  <w:num w:numId="7">
+    <w:abstractNumId w:val="57"/>
+  </w:num>
+  <w:num w:numId="8">
+    <w:abstractNumId w:val="19"/>
+  </w:num>
+  <w:num w:numId="9">
+    <w:abstractNumId w:val="44"/>
+  </w:num>
+  <w:num w:numId="10">
+    <w:abstractNumId w:val="39"/>
+  </w:num>
+  <w:num w:numId="11">
+    <w:abstractNumId w:val="48"/>
+  </w:num>
+  <w:num w:numId="12">
+    <w:abstractNumId w:val="13"/>
+  </w:num>
+  <w:num w:numId="13">
+    <w:abstractNumId w:val="45"/>
+  </w:num>
+  <w:num w:numId="14">
+    <w:abstractNumId w:val="34"/>
+  </w:num>
+  <w:num w:numId="15">
+    <w:abstractNumId w:val="21"/>
+  </w:num>
+  <w:num w:numId="16">
+    <w:abstractNumId w:val="16"/>
+  </w:num>
+  <w:num w:numId="17">
     <w:abstractNumId w:val="49"/>
   </w:num>
-  <w:num w:numId="2">
+  <w:num w:numId="18">
+    <w:abstractNumId w:val="55"/>
+  </w:num>
+  <w:num w:numId="19">
+    <w:abstractNumId w:val="37"/>
+  </w:num>
+  <w:num w:numId="20">
+    <w:abstractNumId w:val="26"/>
+  </w:num>
+  <w:num w:numId="21">
+    <w:abstractNumId w:val="22"/>
+  </w:num>
+  <w:num w:numId="22">
+    <w:abstractNumId w:val="53"/>
+  </w:num>
+  <w:num w:numId="23">
+    <w:abstractNumId w:val="23"/>
+  </w:num>
+  <w:num w:numId="24">
+    <w:abstractNumId w:val="41"/>
+  </w:num>
+  <w:num w:numId="25">
+    <w:abstractNumId w:val="15"/>
+  </w:num>
+  <w:num w:numId="26">
+    <w:abstractNumId w:val="54"/>
+  </w:num>
+  <w:num w:numId="27">
+    <w:abstractNumId w:val="36"/>
+  </w:num>
+  <w:num w:numId="28">
+    <w:abstractNumId w:val="3"/>
+  </w:num>
+  <w:num w:numId="29">
+    <w:abstractNumId w:val="35"/>
+  </w:num>
+  <w:num w:numId="30">
+    <w:abstractNumId w:val="29"/>
+  </w:num>
+  <w:num w:numId="31">
+    <w:abstractNumId w:val="27"/>
+  </w:num>
+  <w:num w:numId="32">
+    <w:abstractNumId w:val="2"/>
+  </w:num>
+  <w:num w:numId="33">
+    <w:abstractNumId w:val="18"/>
+  </w:num>
+  <w:num w:numId="34">
+    <w:abstractNumId w:val="17"/>
+  </w:num>
+  <w:num w:numId="35">
+    <w:abstractNumId w:val="43"/>
+  </w:num>
+  <w:num w:numId="36">
+    <w:abstractNumId w:val="50"/>
+  </w:num>
+  <w:num w:numId="37">
+    <w:abstractNumId w:val="4"/>
+  </w:num>
+  <w:num w:numId="38">
+    <w:abstractNumId w:val="31"/>
+  </w:num>
+  <w:num w:numId="39">
+    <w:abstractNumId w:val="11"/>
+  </w:num>
+  <w:num w:numId="40">
+    <w:abstractNumId w:val="32"/>
+  </w:num>
+  <w:num w:numId="41">
+    <w:abstractNumId w:val="30"/>
+  </w:num>
+  <w:num w:numId="42">
+    <w:abstractNumId w:val="47"/>
+  </w:num>
+  <w:num w:numId="43">
+    <w:abstractNumId w:val="1"/>
+  </w:num>
+  <w:num w:numId="44">
+    <w:abstractNumId w:val="20"/>
+  </w:num>
+  <w:num w:numId="45">
+    <w:abstractNumId w:val="14"/>
+  </w:num>
+  <w:num w:numId="46">
+    <w:abstractNumId w:val="7"/>
+  </w:num>
+  <w:num w:numId="47">
+    <w:abstractNumId w:val="9"/>
+  </w:num>
+  <w:num w:numId="48">
+    <w:abstractNumId w:val="33"/>
+  </w:num>
+  <w:num w:numId="49">
+    <w:abstractNumId w:val="46"/>
+  </w:num>
+  <w:num w:numId="50">
     <w:abstractNumId w:val="24"/>
   </w:num>
-  <w:num w:numId="3">
+  <w:num w:numId="51">
+    <w:abstractNumId w:val="58"/>
+  </w:num>
+  <w:num w:numId="52">
+    <w:abstractNumId w:val="28"/>
+  </w:num>
+  <w:num w:numId="53">
+    <w:abstractNumId w:val="40"/>
+  </w:num>
+  <w:num w:numId="54">
     <w:abstractNumId w:val="5"/>
   </w:num>
-  <w:num w:numId="4">
-    <w:abstractNumId w:val="37"/>
+  <w:num w:numId="55">
+    <w:abstractNumId w:val="8"/>
   </w:num>
-  <w:num w:numId="5">
-    <w:abstractNumId w:val="53"/>
-  </w:num>
-  <w:num w:numId="6">
-    <w:abstractNumId w:val="9"/>
-  </w:num>
-  <w:num w:numId="7">
-    <w:abstractNumId w:val="54"/>
-  </w:num>
-  <w:num w:numId="8">
-    <w:abstractNumId w:val="18"/>
-  </w:num>
-  <w:num w:numId="9">
-    <w:abstractNumId w:val="42"/>
-  </w:num>
-  <w:num w:numId="10">
-    <w:abstractNumId w:val="38"/>
-  </w:num>
-  <w:num w:numId="11">
-    <w:abstractNumId w:val="46"/>
-  </w:num>
-  <w:num w:numId="12">
+  <w:num w:numId="56">
     <w:abstractNumId w:val="12"/>
   </w:num>
-  <w:num w:numId="13">
-    <w:abstractNumId w:val="43"/>
-  </w:num>
-  <w:num w:numId="14">
-    <w:abstractNumId w:val="33"/>
-  </w:num>
-  <w:num w:numId="15">
-    <w:abstractNumId w:val="20"/>
-  </w:num>
-  <w:num w:numId="16">
-    <w:abstractNumId w:val="15"/>
-  </w:num>
-  <w:num w:numId="17">
-    <w:abstractNumId w:val="47"/>
-  </w:num>
-  <w:num w:numId="18">
+  <w:num w:numId="57">
     <w:abstractNumId w:val="52"/>
   </w:num>
-  <w:num w:numId="19">
-    <w:abstractNumId w:val="36"/>
+  <w:num w:numId="58">
+    <w:abstractNumId w:val="0"/>
+    <w:lvlOverride w:ilvl="0">
+      <w:lvl w:ilvl="0">
+        <w:start w:val="1"/>
+        <w:numFmt w:val="bullet"/>
+        <w:lvlText w:val=""/>
+        <w:legacy w:legacy="1" w:legacySpace="120" w:legacyIndent="360"/>
+        <w:lvlJc w:val="left"/>
+        <w:pPr>
+          <w:ind w:left="360" w:hanging="360"/>
+        </w:pPr>
+        <w:rPr>
+          <w:rFonts w:ascii="Symbol" w:hAnsi="Symbol" w:hint="default"/>
+        </w:rPr>
+      </w:lvl>
+    </w:lvlOverride>
   </w:num>
-  <w:num w:numId="20">
-    <w:abstractNumId w:val="25"/>
-  </w:num>
-  <w:num w:numId="21">
-    <w:abstractNumId w:val="21"/>
-  </w:num>
-  <w:num w:numId="22">
-    <w:abstractNumId w:val="50"/>
-  </w:num>
-  <w:num w:numId="23">
-    <w:abstractNumId w:val="22"/>
-  </w:num>
-  <w:num w:numId="24">
-    <w:abstractNumId w:val="40"/>
-  </w:num>
-  <w:num w:numId="25">
-    <w:abstractNumId w:val="14"/>
-  </w:num>
-  <w:num w:numId="26">
-    <w:abstractNumId w:val="51"/>
-  </w:num>
-  <w:num w:numId="27">
-    <w:abstractNumId w:val="35"/>
-  </w:num>
-  <w:num w:numId="28">
-    <w:abstractNumId w:val="2"/>
-  </w:num>
-  <w:num w:numId="29">
-    <w:abstractNumId w:val="34"/>
-  </w:num>
-  <w:num w:numId="30">
-    <w:abstractNumId w:val="28"/>
-  </w:num>
-  <w:num w:numId="31">
-    <w:abstractNumId w:val="26"/>
-  </w:num>
-  <w:num w:numId="32">
-    <w:abstractNumId w:val="1"/>
-  </w:num>
-  <w:num w:numId="33">
-    <w:abstractNumId w:val="17"/>
-  </w:num>
-  <w:num w:numId="34">
-    <w:abstractNumId w:val="16"/>
-  </w:num>
-  <w:num w:numId="35">
-    <w:abstractNumId w:val="41"/>
-  </w:num>
-  <w:num w:numId="36">
-    <w:abstractNumId w:val="48"/>
-  </w:num>
-  <w:num w:numId="37">
-    <w:abstractNumId w:val="3"/>
-  </w:num>
-  <w:num w:numId="38">
-    <w:abstractNumId w:val="30"/>
-  </w:num>
-  <w:num w:numId="39">
-    <w:abstractNumId w:val="10"/>
-  </w:num>
-  <w:num w:numId="40">
-    <w:abstractNumId w:val="31"/>
-  </w:num>
-  <w:num w:numId="41">
-    <w:abstractNumId w:val="29"/>
-  </w:num>
-  <w:num w:numId="42">
-    <w:abstractNumId w:val="45"/>
-  </w:num>
-  <w:num w:numId="43">
-    <w:abstractNumId w:val="0"/>
-  </w:num>
-  <w:num w:numId="44">
-    <w:abstractNumId w:val="19"/>
-  </w:num>
-  <w:num w:numId="45">
-    <w:abstractNumId w:val="13"/>
-  </w:num>
-  <w:num w:numId="46">
-    <w:abstractNumId w:val="6"/>
-  </w:num>
-  <w:num w:numId="47">
-    <w:abstractNumId w:val="8"/>
-  </w:num>
-  <w:num w:numId="48">
-    <w:abstractNumId w:val="32"/>
-  </w:num>
-  <w:num w:numId="49">
-    <w:abstractNumId w:val="44"/>
-  </w:num>
-  <w:num w:numId="50">
-    <w:abstractNumId w:val="23"/>
-  </w:num>
-  <w:num w:numId="51">
-    <w:abstractNumId w:val="55"/>
-  </w:num>
-  <w:num w:numId="52">
-    <w:abstractNumId w:val="27"/>
-  </w:num>
-  <w:num w:numId="53">
-    <w:abstractNumId w:val="39"/>
-  </w:num>
-  <w:num w:numId="54">
-    <w:abstractNumId w:val="4"/>
-  </w:num>
-  <w:num w:numId="55">
-    <w:abstractNumId w:val="7"/>
-  </w:num>
-  <w:num w:numId="56">
-    <w:abstractNumId w:val="11"/>
+  <w:num w:numId="59">
+    <w:abstractNumId w:val="42"/>
   </w:num>
   <w:numIdMacAtCleanup w:val="50"/>
 </w:numbering>
@@ -14153,7 +15687,7 @@
 </file>
 
 <file path=customXml/itemProps1.xml><?xml version="1.0" encoding="utf-8"?>
-<ds:datastoreItem xmlns:ds="http://schemas.openxmlformats.org/officeDocument/2006/customXml" ds:itemID="{622847D4-A79B-47EA-A7B9-7AA5578D6DB2}">
+<ds:datastoreItem xmlns:ds="http://schemas.openxmlformats.org/officeDocument/2006/customXml" ds:itemID="{F49C4DCD-79B5-488B-B988-3B32CC1FB1B7}">
   <ds:schemaRefs>
     <ds:schemaRef ds:uri="http://schemas.openxmlformats.org/officeDocument/2006/bibliography"/>
   </ds:schemaRefs>

</xml_diff>